<commit_message>
doc(Machbarkeitsstudie Puk): add Puk algorithm
complete the documentation for measured values and the Puk detection.
add detection for the new puks to the algorithm.
</commit_message>
<xml_diff>
--- a/docs/puk_algorithm_development/Machbarkeitsstudie_PUK_Erkennung.docx
+++ b/docs/puk_algorithm_development/Machbarkeitsstudie_PUK_Erkennung.docx
@@ -52,146 +52,220 @@
         <w:t>Ein Puk wird etwa ein Zentimeter vor den Punkt auf das Band gelegt, wo der Messpunkt des Höhensensors ist.</w:t>
       </w:r>
       <w:r>
+        <w:t xml:space="preserve"> </w:t>
+      </w:r>
+      <w:r>
+        <w:t>Es werden 400 Messwerte mit dem Programm „</w:t>
+      </w:r>
+      <w:proofErr w:type="spellStart"/>
+      <w:r>
+        <w:rPr>
+          <w:rFonts w:cs="Consolas"/>
+          <w:bCs/>
+          <w:color w:val="000000"/>
+          <w:highlight w:val="lightGray"/>
+        </w:rPr>
+        <w:t>Height_Sensor_Test</w:t>
+      </w:r>
+      <w:proofErr w:type="spellEnd"/>
+      <w:r>
+        <w:rPr>
+          <w:rFonts w:cs="Consolas"/>
+          <w:bCs/>
+          <w:color w:val="000000"/>
+        </w:rPr>
+        <w:t>“</w:t>
+      </w:r>
+      <w:r>
+        <w:rPr>
+          <w:rFonts w:cs="Consolas"/>
+          <w:bCs/>
+          <w:color w:val="000000"/>
+        </w:rPr>
+        <w:t xml:space="preserve"> (unter ESEP2016 </w:t>
+      </w:r>
+      <w:proofErr w:type="spellStart"/>
+      <w:r>
+        <w:rPr>
+          <w:rFonts w:cs="Consolas"/>
+          <w:bCs/>
+          <w:color w:val="000000"/>
+        </w:rPr>
+        <w:t>project</w:t>
+      </w:r>
+      <w:proofErr w:type="spellEnd"/>
+      <w:r>
+        <w:rPr>
+          <w:rFonts w:cs="Consolas"/>
+          <w:bCs/>
+          <w:color w:val="000000"/>
+        </w:rPr>
+        <w:t xml:space="preserve">: </w:t>
+      </w:r>
+      <w:proofErr w:type="spellStart"/>
+      <w:r>
+        <w:rPr>
+          <w:rFonts w:cs="Consolas"/>
+          <w:bCs/>
+          <w:color w:val="000000"/>
+        </w:rPr>
+        <w:t>src</w:t>
+      </w:r>
+      <w:proofErr w:type="spellEnd"/>
+      <w:r>
+        <w:rPr>
+          <w:rFonts w:cs="Consolas"/>
+          <w:bCs/>
+          <w:color w:val="000000"/>
+        </w:rPr>
+        <w:t>/</w:t>
+      </w:r>
+      <w:proofErr w:type="spellStart"/>
+      <w:r>
+        <w:rPr>
+          <w:rFonts w:cs="Consolas"/>
+          <w:bCs/>
+          <w:color w:val="000000"/>
+        </w:rPr>
+        <w:t>test</w:t>
+      </w:r>
+      <w:proofErr w:type="spellEnd"/>
+      <w:r>
+        <w:rPr>
+          <w:rFonts w:cs="Consolas"/>
+          <w:bCs/>
+          <w:color w:val="000000"/>
+        </w:rPr>
+        <w:t xml:space="preserve"> zu finden) genommen. </w:t>
+      </w:r>
+      <w:r>
+        <w:rPr>
+          <w:rFonts w:cs="Consolas"/>
+          <w:bCs/>
+          <w:color w:val="000000"/>
+        </w:rPr>
+        <w:t>Die</w:t>
+      </w:r>
+      <w:r>
+        <w:rPr>
+          <w:rFonts w:cs="Consolas"/>
+          <w:bCs/>
+          <w:color w:val="000000"/>
+        </w:rPr>
+        <w:t xml:space="preserve"> 400 Messwerte </w:t>
+      </w:r>
+      <w:r>
+        <w:rPr>
+          <w:rFonts w:cs="Consolas"/>
+          <w:bCs/>
+          <w:color w:val="000000"/>
+        </w:rPr>
+        <w:t>werden auf der Konsole ausgegeben</w:t>
+      </w:r>
+      <w:r>
+        <w:rPr>
+          <w:rFonts w:cs="Consolas"/>
+          <w:bCs/>
+          <w:color w:val="000000"/>
+        </w:rPr>
+        <w:t xml:space="preserve"> und in dem</w:t>
+      </w:r>
+      <w:r>
+        <w:rPr>
+          <w:rFonts w:cs="Consolas"/>
+          <w:bCs/>
+          <w:color w:val="000000"/>
+        </w:rPr>
+        <w:t xml:space="preserve"> </w:t>
+      </w:r>
+      <w:proofErr w:type="spellStart"/>
+      <w:r>
+        <w:rPr>
+          <w:rFonts w:cs="Consolas"/>
+          <w:bCs/>
+          <w:color w:val="000000"/>
+        </w:rPr>
+        <w:t>Matlab-script</w:t>
+      </w:r>
+      <w:proofErr w:type="spellEnd"/>
+      <w:r>
+        <w:rPr>
+          <w:rFonts w:cs="Consolas"/>
+          <w:bCs/>
+          <w:color w:val="000000"/>
+        </w:rPr>
+        <w:t xml:space="preserve"> „</w:t>
+      </w:r>
+      <w:proofErr w:type="spellStart"/>
+      <w:r>
+        <w:rPr>
+          <w:rFonts w:cs="Consolas"/>
+          <w:bCs/>
+          <w:color w:val="000000"/>
+        </w:rPr>
+        <w:t>esep_puks</w:t>
+      </w:r>
+      <w:proofErr w:type="spellEnd"/>
+      <w:r>
+        <w:rPr>
+          <w:rFonts w:cs="Consolas"/>
+          <w:bCs/>
+          <w:color w:val="000000"/>
+        </w:rPr>
+        <w:t>“</w:t>
+      </w:r>
+      <w:r>
+        <w:rPr>
+          <w:rFonts w:cs="Consolas"/>
+          <w:bCs/>
+          <w:color w:val="000000"/>
+        </w:rPr>
+        <w:t xml:space="preserve"> als Vektor mit passenden Variablennamen eingefügt.</w:t>
+      </w:r>
+      <w:r>
+        <w:t xml:space="preserve"> </w:t>
+      </w:r>
+      <w:r>
+        <w:rPr>
+          <w:rFonts w:cs="Consolas"/>
+          <w:bCs/>
+          <w:color w:val="000000"/>
+        </w:rPr>
+        <w:t xml:space="preserve">In dem </w:t>
+      </w:r>
+      <w:proofErr w:type="spellStart"/>
+      <w:r>
+        <w:rPr>
+          <w:rFonts w:cs="Consolas"/>
+          <w:bCs/>
+          <w:color w:val="000000"/>
+        </w:rPr>
+        <w:t>Matlab-script</w:t>
+      </w:r>
+      <w:proofErr w:type="spellEnd"/>
+      <w:r>
+        <w:rPr>
+          <w:rFonts w:cs="Consolas"/>
+          <w:bCs/>
+          <w:color w:val="000000"/>
+        </w:rPr>
+        <w:t xml:space="preserve"> werden</w:t>
+      </w:r>
+      <w:r>
+        <w:rPr>
+          <w:rFonts w:cs="Consolas"/>
+          <w:bCs/>
+          <w:color w:val="000000"/>
+        </w:rPr>
+        <w:t xml:space="preserve"> einige Messungen zur Übersicht als Graph dargestellt.</w:t>
+      </w:r>
+      <w:r>
+        <w:rPr>
+          <w:rFonts w:cs="Consolas"/>
+          <w:bCs/>
+          <w:color w:val="000000"/>
+        </w:rPr>
         <w:br/>
-      </w:r>
-      <w:r>
-        <w:t>Es werden 400 Messwerte mit dem Programm „</w:t>
-      </w:r>
-      <w:proofErr w:type="spellStart"/>
-      <w:r>
-        <w:rPr>
-          <w:rFonts w:cs="Consolas"/>
-          <w:bCs/>
-          <w:color w:val="000000"/>
-          <w:highlight w:val="lightGray"/>
-        </w:rPr>
-        <w:t>Height_Sensor_Test</w:t>
-      </w:r>
-      <w:proofErr w:type="spellEnd"/>
-      <w:r>
-        <w:rPr>
-          <w:rFonts w:cs="Consolas"/>
-          <w:bCs/>
-          <w:color w:val="000000"/>
-        </w:rPr>
-        <w:t>“</w:t>
-      </w:r>
-      <w:r>
-        <w:rPr>
-          <w:rFonts w:cs="Consolas"/>
-          <w:bCs/>
-          <w:color w:val="000000"/>
-        </w:rPr>
-        <w:t xml:space="preserve"> (unter ESEP2016 </w:t>
-      </w:r>
-      <w:proofErr w:type="spellStart"/>
-      <w:r>
-        <w:rPr>
-          <w:rFonts w:cs="Consolas"/>
-          <w:bCs/>
-          <w:color w:val="000000"/>
-        </w:rPr>
-        <w:t>project</w:t>
-      </w:r>
-      <w:proofErr w:type="spellEnd"/>
-      <w:r>
-        <w:rPr>
-          <w:rFonts w:cs="Consolas"/>
-          <w:bCs/>
-          <w:color w:val="000000"/>
-        </w:rPr>
-        <w:t xml:space="preserve">: </w:t>
-      </w:r>
-      <w:proofErr w:type="spellStart"/>
-      <w:r>
-        <w:rPr>
-          <w:rFonts w:cs="Consolas"/>
-          <w:bCs/>
-          <w:color w:val="000000"/>
-        </w:rPr>
-        <w:t>src</w:t>
-      </w:r>
-      <w:proofErr w:type="spellEnd"/>
-      <w:r>
-        <w:rPr>
-          <w:rFonts w:cs="Consolas"/>
-          <w:bCs/>
-          <w:color w:val="000000"/>
-        </w:rPr>
-        <w:t>/</w:t>
-      </w:r>
-      <w:proofErr w:type="spellStart"/>
-      <w:r>
-        <w:rPr>
-          <w:rFonts w:cs="Consolas"/>
-          <w:bCs/>
-          <w:color w:val="000000"/>
-        </w:rPr>
-        <w:t>test</w:t>
-      </w:r>
-      <w:proofErr w:type="spellEnd"/>
-      <w:r>
-        <w:rPr>
-          <w:rFonts w:cs="Consolas"/>
-          <w:bCs/>
-          <w:color w:val="000000"/>
-        </w:rPr>
-        <w:t xml:space="preserve"> zu finden) genommen. Das Programm gibt die 400 Messwerte auf die Konsole aus. Die Messwerte werden aus der Konsole rauskopiert und in ein </w:t>
-      </w:r>
-      <w:proofErr w:type="spellStart"/>
-      <w:r>
-        <w:rPr>
-          <w:rFonts w:cs="Consolas"/>
-          <w:bCs/>
-          <w:color w:val="000000"/>
-        </w:rPr>
-        <w:t>Matlab-script</w:t>
-      </w:r>
-      <w:proofErr w:type="spellEnd"/>
-      <w:r>
-        <w:rPr>
-          <w:rFonts w:cs="Consolas"/>
-          <w:bCs/>
-          <w:color w:val="000000"/>
-        </w:rPr>
-        <w:t xml:space="preserve"> als Vektor mit passenden Variablennamen eingefügt.</w:t>
-      </w:r>
-      <w:r>
-        <w:br/>
-      </w:r>
-      <w:r>
-        <w:rPr>
-          <w:rFonts w:cs="Consolas"/>
-          <w:bCs/>
-          <w:color w:val="000000"/>
-        </w:rPr>
-        <w:t xml:space="preserve">In dem </w:t>
-      </w:r>
-      <w:proofErr w:type="spellStart"/>
-      <w:r>
-        <w:rPr>
-          <w:rFonts w:cs="Consolas"/>
-          <w:bCs/>
-          <w:color w:val="000000"/>
-        </w:rPr>
-        <w:t>Matlab-script</w:t>
-      </w:r>
-      <w:proofErr w:type="spellEnd"/>
-      <w:r>
-        <w:rPr>
-          <w:rFonts w:cs="Consolas"/>
-          <w:bCs/>
-          <w:color w:val="000000"/>
-        </w:rPr>
-        <w:t xml:space="preserve"> werden</w:t>
-      </w:r>
-      <w:r>
-        <w:rPr>
-          <w:rFonts w:cs="Consolas"/>
-          <w:bCs/>
-          <w:color w:val="000000"/>
-        </w:rPr>
-        <w:t xml:space="preserve"> einige Messungen zur verbesserten Übersichtlichkeit als Graph dargestellt.</w:t>
       </w:r>
       <w:r>
         <w:br/>
@@ -298,8 +372,6 @@
         </w:rPr>
         <w:t xml:space="preserve"> der Messwerte wird</w:t>
       </w:r>
-      <w:bookmarkStart w:id="0" w:name="_GoBack"/>
-      <w:bookmarkEnd w:id="0"/>
       <w:r>
         <w:rPr>
           <w:rFonts w:cs="Consolas"/>
@@ -366,7 +438,7 @@
           <w:bCs/>
           <w:color w:val="000000"/>
         </w:rPr>
-        <w:t xml:space="preserve">hoher Puk mit gelben </w:t>
+        <w:t xml:space="preserve">hoher </w:t>
       </w:r>
       <w:proofErr w:type="spellStart"/>
       <w:r>
@@ -375,6 +447,24 @@
           <w:bCs/>
           <w:color w:val="000000"/>
         </w:rPr>
+        <w:t>Puk</w:t>
+      </w:r>
+      <w:proofErr w:type="spellEnd"/>
+      <w:r>
+        <w:rPr>
+          <w:rFonts w:cs="Consolas"/>
+          <w:bCs/>
+          <w:color w:val="000000"/>
+        </w:rPr>
+        <w:t xml:space="preserve"> mit gelben </w:t>
+      </w:r>
+      <w:proofErr w:type="spellStart"/>
+      <w:r>
+        <w:rPr>
+          <w:rFonts w:cs="Consolas"/>
+          <w:bCs/>
+          <w:color w:val="000000"/>
+        </w:rPr>
         <w:t>Isotape</w:t>
       </w:r>
       <w:proofErr w:type="spellEnd"/>
@@ -427,32 +517,42 @@
           <w:bCs/>
           <w:color w:val="000000"/>
         </w:rPr>
+        <w:t xml:space="preserve"> hoher </w:t>
+      </w:r>
+      <w:proofErr w:type="spellStart"/>
+      <w:r>
+        <w:rPr>
+          <w:rFonts w:cs="Consolas"/>
+          <w:bCs/>
+          <w:color w:val="000000"/>
+        </w:rPr>
+        <w:t>Puk</w:t>
+      </w:r>
+      <w:proofErr w:type="spellEnd"/>
+      <w:r>
+        <w:rPr>
+          <w:rFonts w:cs="Consolas"/>
+          <w:bCs/>
+          <w:color w:val="000000"/>
+        </w:rPr>
+        <w:t xml:space="preserve"> mit </w:t>
+      </w:r>
+      <w:r>
+        <w:rPr>
+          <w:rFonts w:cs="Consolas"/>
+          <w:bCs/>
+          <w:color w:val="000000"/>
+        </w:rPr>
+        <w:t>weißen</w:t>
+      </w:r>
+      <w:r>
+        <w:rPr>
+          <w:rFonts w:cs="Consolas"/>
+          <w:bCs/>
+          <w:color w:val="000000"/>
+        </w:rPr>
         <w:t xml:space="preserve"> </w:t>
       </w:r>
-      <w:r>
-        <w:rPr>
-          <w:rFonts w:cs="Consolas"/>
-          <w:bCs/>
-          <w:color w:val="000000"/>
-        </w:rPr>
-        <w:t xml:space="preserve">hoher Puk mit </w:t>
-      </w:r>
-      <w:r>
-        <w:rPr>
-          <w:rFonts w:cs="Consolas"/>
-          <w:bCs/>
-          <w:color w:val="000000"/>
-        </w:rPr>
-        <w:t>weißen</w:t>
-      </w:r>
-      <w:r>
-        <w:rPr>
-          <w:rFonts w:cs="Consolas"/>
-          <w:bCs/>
-          <w:color w:val="000000"/>
-        </w:rPr>
-        <w:t xml:space="preserve"> </w:t>
-      </w:r>
       <w:proofErr w:type="spellStart"/>
       <w:r>
         <w:rPr>
@@ -528,7 +628,7 @@
           <w:bCs/>
           <w:color w:val="000000"/>
         </w:rPr>
-        <w:t xml:space="preserve"> hoher Puk mit blauen </w:t>
+        <w:t xml:space="preserve"> hoher </w:t>
       </w:r>
       <w:proofErr w:type="spellStart"/>
       <w:r>
@@ -537,6 +637,24 @@
           <w:bCs/>
           <w:color w:val="000000"/>
         </w:rPr>
+        <w:t>Puk</w:t>
+      </w:r>
+      <w:proofErr w:type="spellEnd"/>
+      <w:r>
+        <w:rPr>
+          <w:rFonts w:cs="Consolas"/>
+          <w:bCs/>
+          <w:color w:val="000000"/>
+        </w:rPr>
+        <w:t xml:space="preserve"> mit blauen </w:t>
+      </w:r>
+      <w:proofErr w:type="spellStart"/>
+      <w:r>
+        <w:rPr>
+          <w:rFonts w:cs="Consolas"/>
+          <w:bCs/>
+          <w:color w:val="000000"/>
+        </w:rPr>
         <w:t>Isotape</w:t>
       </w:r>
       <w:proofErr w:type="spellEnd"/>
@@ -589,7 +707,7 @@
           <w:bCs/>
           <w:color w:val="000000"/>
         </w:rPr>
-        <w:t xml:space="preserve"> hoher Puk mit schwarzen </w:t>
+        <w:t xml:space="preserve"> hoher </w:t>
       </w:r>
       <w:proofErr w:type="spellStart"/>
       <w:r>
@@ -598,6 +716,24 @@
           <w:bCs/>
           <w:color w:val="000000"/>
         </w:rPr>
+        <w:t>Puk</w:t>
+      </w:r>
+      <w:proofErr w:type="spellEnd"/>
+      <w:r>
+        <w:rPr>
+          <w:rFonts w:cs="Consolas"/>
+          <w:bCs/>
+          <w:color w:val="000000"/>
+        </w:rPr>
+        <w:t xml:space="preserve"> mit schwarzen </w:t>
+      </w:r>
+      <w:proofErr w:type="spellStart"/>
+      <w:r>
+        <w:rPr>
+          <w:rFonts w:cs="Consolas"/>
+          <w:bCs/>
+          <w:color w:val="000000"/>
+        </w:rPr>
         <w:t>Isotape</w:t>
       </w:r>
       <w:proofErr w:type="spellEnd"/>
@@ -638,7 +774,25 @@
           <w:bCs/>
           <w:color w:val="000000"/>
         </w:rPr>
-        <w:t>: hoher Puk mit Bohrung und Eisenkern (mit Rille)</w:t>
+        <w:t xml:space="preserve">: hoher </w:t>
+      </w:r>
+      <w:proofErr w:type="spellStart"/>
+      <w:r>
+        <w:rPr>
+          <w:rFonts w:cs="Consolas"/>
+          <w:bCs/>
+          <w:color w:val="000000"/>
+        </w:rPr>
+        <w:t>Puk</w:t>
+      </w:r>
+      <w:proofErr w:type="spellEnd"/>
+      <w:r>
+        <w:rPr>
+          <w:rFonts w:cs="Consolas"/>
+          <w:bCs/>
+          <w:color w:val="000000"/>
+        </w:rPr>
+        <w:t xml:space="preserve"> mit Bohrung und Eisenkern (mit Rille)</w:t>
       </w:r>
       <w:r>
         <w:rPr>
@@ -672,7 +826,6 @@
           <w:rFonts w:cs="Consolas"/>
           <w:bCs/>
           <w:color w:val="000000"/>
-          <w:lang w:val="en-US"/>
         </w:rPr>
       </w:pPr>
       <w:proofErr w:type="spellStart"/>
@@ -681,7 +834,6 @@
           <w:rFonts w:cs="Consolas"/>
           <w:bCs/>
           <w:color w:val="000000"/>
-          <w:lang w:val="en-US"/>
         </w:rPr>
         <w:t>Red_Rider</w:t>
       </w:r>
@@ -691,9 +843,8 @@
           <w:rFonts w:cs="Consolas"/>
           <w:bCs/>
           <w:color w:val="000000"/>
-          <w:lang w:val="en-US"/>
-        </w:rPr>
-        <w:t xml:space="preserve">: </w:t>
+        </w:rPr>
+        <w:t xml:space="preserve">: hoher, roter </w:t>
       </w:r>
       <w:proofErr w:type="spellStart"/>
       <w:r>
@@ -701,9 +852,8 @@
           <w:rFonts w:cs="Consolas"/>
           <w:bCs/>
           <w:color w:val="000000"/>
-          <w:lang w:val="en-US"/>
-        </w:rPr>
-        <w:t>hoher</w:t>
+        </w:rPr>
+        <w:t>Puk</w:t>
       </w:r>
       <w:proofErr w:type="spellEnd"/>
       <w:r>
@@ -711,19 +861,43 @@
           <w:rFonts w:cs="Consolas"/>
           <w:bCs/>
           <w:color w:val="000000"/>
-          <w:lang w:val="en-US"/>
-        </w:rPr>
-        <w:t xml:space="preserve">, </w:t>
-      </w:r>
+        </w:rPr>
+        <w:t xml:space="preserve"> mit Bohrung.</w:t>
+      </w:r>
+    </w:p>
+    <w:p>
+      <w:pPr>
+        <w:autoSpaceDE w:val="0"/>
+        <w:autoSpaceDN w:val="0"/>
+        <w:adjustRightInd w:val="0"/>
+        <w:spacing w:after="0" w:line="240" w:lineRule="auto"/>
+        <w:rPr>
+          <w:rFonts w:cs="Consolas"/>
+          <w:bCs/>
+          <w:color w:val="000000"/>
+        </w:rPr>
+      </w:pPr>
+    </w:p>
+    <w:p>
+      <w:pPr>
+        <w:autoSpaceDE w:val="0"/>
+        <w:autoSpaceDN w:val="0"/>
+        <w:adjustRightInd w:val="0"/>
+        <w:spacing w:after="0" w:line="240" w:lineRule="auto"/>
+        <w:rPr>
+          <w:rFonts w:cs="Consolas"/>
+          <w:bCs/>
+          <w:color w:val="000000"/>
+        </w:rPr>
+      </w:pPr>
       <w:proofErr w:type="spellStart"/>
       <w:r>
         <w:rPr>
           <w:rFonts w:cs="Consolas"/>
           <w:bCs/>
           <w:color w:val="000000"/>
-          <w:lang w:val="en-US"/>
-        </w:rPr>
-        <w:t>roter</w:t>
+        </w:rPr>
+        <w:t>Little_One</w:t>
       </w:r>
       <w:proofErr w:type="spellEnd"/>
       <w:r>
@@ -731,9 +905,8 @@
           <w:rFonts w:cs="Consolas"/>
           <w:bCs/>
           <w:color w:val="000000"/>
-          <w:lang w:val="en-US"/>
-        </w:rPr>
-        <w:t xml:space="preserve"> Puk </w:t>
+        </w:rPr>
+        <w:t xml:space="preserve">: niedriger </w:t>
       </w:r>
       <w:proofErr w:type="spellStart"/>
       <w:r>
@@ -741,9 +914,8 @@
           <w:rFonts w:cs="Consolas"/>
           <w:bCs/>
           <w:color w:val="000000"/>
-          <w:lang w:val="en-US"/>
-        </w:rPr>
-        <w:t>mit</w:t>
+        </w:rPr>
+        <w:t>Puk</w:t>
       </w:r>
       <w:proofErr w:type="spellEnd"/>
       <w:r>
@@ -751,27 +923,6 @@
           <w:rFonts w:cs="Consolas"/>
           <w:bCs/>
           <w:color w:val="000000"/>
-          <w:lang w:val="en-US"/>
-        </w:rPr>
-        <w:t xml:space="preserve"> </w:t>
-      </w:r>
-      <w:proofErr w:type="spellStart"/>
-      <w:r>
-        <w:rPr>
-          <w:rFonts w:cs="Consolas"/>
-          <w:bCs/>
-          <w:color w:val="000000"/>
-          <w:lang w:val="en-US"/>
-        </w:rPr>
-        <w:t>Bohrung</w:t>
-      </w:r>
-      <w:proofErr w:type="spellEnd"/>
-      <w:r>
-        <w:rPr>
-          <w:rFonts w:cs="Consolas"/>
-          <w:bCs/>
-          <w:color w:val="000000"/>
-          <w:lang w:val="en-US"/>
         </w:rPr>
         <w:t>.</w:t>
       </w:r>
@@ -786,89 +937,19 @@
           <w:rFonts w:cs="Consolas"/>
           <w:bCs/>
           <w:color w:val="000000"/>
-          <w:lang w:val="en-US"/>
-        </w:rPr>
-      </w:pPr>
-    </w:p>
-    <w:p>
-      <w:pPr>
-        <w:autoSpaceDE w:val="0"/>
-        <w:autoSpaceDN w:val="0"/>
-        <w:adjustRightInd w:val="0"/>
-        <w:spacing w:after="0" w:line="240" w:lineRule="auto"/>
-        <w:rPr>
-          <w:rFonts w:cs="Consolas"/>
-          <w:bCs/>
-          <w:color w:val="000000"/>
-          <w:lang w:val="en-US"/>
-        </w:rPr>
-      </w:pPr>
-      <w:proofErr w:type="spellStart"/>
-      <w:r>
-        <w:rPr>
-          <w:rFonts w:cs="Consolas"/>
-          <w:bCs/>
-          <w:color w:val="000000"/>
-          <w:lang w:val="en-US"/>
-        </w:rPr>
-        <w:t>Little_One</w:t>
-      </w:r>
-      <w:proofErr w:type="spellEnd"/>
-      <w:r>
-        <w:rPr>
-          <w:rFonts w:cs="Consolas"/>
-          <w:bCs/>
-          <w:color w:val="000000"/>
-          <w:lang w:val="en-US"/>
-        </w:rPr>
-        <w:t xml:space="preserve">: </w:t>
-      </w:r>
-      <w:proofErr w:type="spellStart"/>
-      <w:r>
-        <w:rPr>
-          <w:rFonts w:cs="Consolas"/>
-          <w:bCs/>
-          <w:color w:val="000000"/>
-          <w:lang w:val="en-US"/>
-        </w:rPr>
-        <w:t>niedriger</w:t>
-      </w:r>
-      <w:proofErr w:type="spellEnd"/>
-      <w:r>
-        <w:rPr>
-          <w:rFonts w:cs="Consolas"/>
-          <w:bCs/>
-          <w:color w:val="000000"/>
-          <w:lang w:val="en-US"/>
-        </w:rPr>
-        <w:t xml:space="preserve"> Puk.</w:t>
-      </w:r>
-    </w:p>
-    <w:p>
-      <w:pPr>
-        <w:autoSpaceDE w:val="0"/>
-        <w:autoSpaceDN w:val="0"/>
-        <w:adjustRightInd w:val="0"/>
-        <w:spacing w:after="0" w:line="240" w:lineRule="auto"/>
-        <w:rPr>
-          <w:rFonts w:cs="Consolas"/>
-          <w:bCs/>
-          <w:color w:val="000000"/>
-          <w:lang w:val="en-US"/>
-        </w:rPr>
-      </w:pPr>
-    </w:p>
-    <w:p>
-      <w:pPr>
-        <w:autoSpaceDE w:val="0"/>
-        <w:autoSpaceDN w:val="0"/>
-        <w:adjustRightInd w:val="0"/>
-        <w:spacing w:after="0" w:line="240" w:lineRule="auto"/>
-        <w:rPr>
-          <w:rFonts w:cs="Consolas"/>
-          <w:bCs/>
-          <w:color w:val="000000"/>
-          <w:lang w:val="en-US"/>
+        </w:rPr>
+      </w:pPr>
+    </w:p>
+    <w:p>
+      <w:pPr>
+        <w:autoSpaceDE w:val="0"/>
+        <w:autoSpaceDN w:val="0"/>
+        <w:adjustRightInd w:val="0"/>
+        <w:spacing w:after="0" w:line="240" w:lineRule="auto"/>
+        <w:rPr>
+          <w:rFonts w:cs="Consolas"/>
+          <w:bCs/>
+          <w:color w:val="000000"/>
         </w:rPr>
       </w:pPr>
     </w:p>
@@ -966,19 +1047,6 @@
         </w:rPr>
         <w:t>“ zu entnehmen.</w:t>
       </w:r>
-    </w:p>
-    <w:p>
-      <w:pPr>
-        <w:autoSpaceDE w:val="0"/>
-        <w:autoSpaceDN w:val="0"/>
-        <w:adjustRightInd w:val="0"/>
-        <w:spacing w:after="0" w:line="240" w:lineRule="auto"/>
-        <w:rPr>
-          <w:rFonts w:cs="Consolas"/>
-          <w:bCs/>
-          <w:color w:val="000000"/>
-        </w:rPr>
-      </w:pPr>
     </w:p>
     <w:p>
       <w:pPr>
@@ -1001,18 +1069,34 @@
         <w:spacing w:after="0" w:line="240" w:lineRule="auto"/>
         <w:rPr>
           <w:rFonts w:cs="Courier New"/>
+        </w:rPr>
+      </w:pPr>
+    </w:p>
+    <w:p>
+      <w:pPr>
+        <w:autoSpaceDE w:val="0"/>
+        <w:autoSpaceDN w:val="0"/>
+        <w:adjustRightInd w:val="0"/>
+        <w:spacing w:after="0" w:line="240" w:lineRule="auto"/>
+        <w:rPr>
+          <w:rFonts w:cs="Courier New"/>
           <w:sz w:val="28"/>
           <w:szCs w:val="28"/>
         </w:rPr>
       </w:pPr>
-      <w:r>
+    </w:p>
+    <w:p>
+      <w:pPr>
+        <w:autoSpaceDE w:val="0"/>
+        <w:autoSpaceDN w:val="0"/>
+        <w:adjustRightInd w:val="0"/>
+        <w:spacing w:after="0" w:line="240" w:lineRule="auto"/>
         <w:rPr>
           <w:rFonts w:cs="Courier New"/>
           <w:sz w:val="28"/>
           <w:szCs w:val="28"/>
         </w:rPr>
-        <w:t>Graph</w:t>
-      </w:r>
+      </w:pPr>
     </w:p>
     <w:p>
       <w:pPr>
@@ -1035,57 +1119,23 @@
         <w:spacing w:after="0" w:line="240" w:lineRule="auto"/>
         <w:rPr>
           <w:rFonts w:cs="Courier New"/>
-        </w:rPr>
-      </w:pPr>
-      <w:r>
-        <w:rPr>
-          <w:rFonts w:cs="Courier New"/>
-        </w:rPr>
-        <w:t>Exemplarischer Graph von jedem Puk:</w:t>
-      </w:r>
-    </w:p>
-    <w:p>
-      <w:pPr>
-        <w:autoSpaceDE w:val="0"/>
-        <w:autoSpaceDN w:val="0"/>
-        <w:adjustRightInd w:val="0"/>
-        <w:spacing w:after="0" w:line="240" w:lineRule="auto"/>
-        <w:rPr>
-          <w:rFonts w:cs="Courier New"/>
-        </w:rPr>
-      </w:pPr>
-    </w:p>
-    <w:p>
-      <w:pPr>
-        <w:autoSpaceDE w:val="0"/>
-        <w:autoSpaceDN w:val="0"/>
-        <w:adjustRightInd w:val="0"/>
-        <w:spacing w:after="0" w:line="240" w:lineRule="auto"/>
-        <w:rPr>
-          <w:rFonts w:cs="Courier New"/>
-        </w:rPr>
-      </w:pPr>
-    </w:p>
-    <w:p>
-      <w:pPr>
-        <w:autoSpaceDE w:val="0"/>
-        <w:autoSpaceDN w:val="0"/>
-        <w:adjustRightInd w:val="0"/>
-        <w:spacing w:after="0" w:line="240" w:lineRule="auto"/>
-        <w:rPr>
-          <w:rFonts w:cs="Courier New"/>
           <w:sz w:val="28"/>
           <w:szCs w:val="28"/>
         </w:rPr>
       </w:pPr>
-      <w:r>
+    </w:p>
+    <w:p>
+      <w:pPr>
+        <w:autoSpaceDE w:val="0"/>
+        <w:autoSpaceDN w:val="0"/>
+        <w:adjustRightInd w:val="0"/>
+        <w:spacing w:after="0" w:line="240" w:lineRule="auto"/>
         <w:rPr>
           <w:rFonts w:cs="Courier New"/>
           <w:sz w:val="28"/>
           <w:szCs w:val="28"/>
         </w:rPr>
-        <w:t>Bewertung der Messwerte</w:t>
-      </w:r>
+      </w:pPr>
     </w:p>
     <w:p>
       <w:pPr>
@@ -1121,18 +1171,3035 @@
         <w:spacing w:after="0" w:line="240" w:lineRule="auto"/>
         <w:rPr>
           <w:rFonts w:cs="Courier New"/>
+        </w:rPr>
+      </w:pPr>
+      <w:r>
+        <w:rPr>
+          <w:rFonts w:cs="Courier New"/>
           <w:sz w:val="28"/>
           <w:szCs w:val="28"/>
         </w:rPr>
-      </w:pPr>
+        <w:lastRenderedPageBreak/>
+        <w:t>Graph</w:t>
+      </w:r>
+    </w:p>
+    <w:p>
+      <w:pPr>
+        <w:autoSpaceDE w:val="0"/>
+        <w:autoSpaceDN w:val="0"/>
+        <w:adjustRightInd w:val="0"/>
+        <w:spacing w:after="0" w:line="240" w:lineRule="auto"/>
+        <w:rPr>
+          <w:rFonts w:cs="Courier New"/>
+        </w:rPr>
+      </w:pPr>
+      <w:r>
+        <w:rPr>
+          <w:rFonts w:cs="Courier New"/>
+          <w:noProof/>
+          <w:lang w:eastAsia="de-DE"/>
+        </w:rPr>
+        <w:drawing>
+          <wp:inline distT="0" distB="0" distL="0" distR="0">
+            <wp:extent cx="4573430" cy="8714791"/>
+            <wp:effectExtent l="0" t="0" r="0" b="0"/>
+            <wp:docPr id="1" name="Grafik 1" descr="C:\Users\abl395\Desktop\untitled.png"/>
+            <wp:cNvGraphicFramePr>
+              <a:graphicFrameLocks xmlns:a="http://schemas.openxmlformats.org/drawingml/2006/main" noChangeAspect="1"/>
+            </wp:cNvGraphicFramePr>
+            <a:graphic xmlns:a="http://schemas.openxmlformats.org/drawingml/2006/main">
+              <a:graphicData uri="http://schemas.openxmlformats.org/drawingml/2006/picture">
+                <pic:pic xmlns:pic="http://schemas.openxmlformats.org/drawingml/2006/picture">
+                  <pic:nvPicPr>
+                    <pic:cNvPr id="0" name="Picture 1" descr="C:\Users\abl395\Desktop\untitled.png"/>
+                    <pic:cNvPicPr>
+                      <a:picLocks noChangeAspect="1" noChangeArrowheads="1"/>
+                    </pic:cNvPicPr>
+                  </pic:nvPicPr>
+                  <pic:blipFill>
+                    <a:blip r:embed="rId4">
+                      <a:extLst>
+                        <a:ext uri="{28A0092B-C50C-407E-A947-70E740481C1C}">
+                          <a14:useLocalDpi xmlns:a14="http://schemas.microsoft.com/office/drawing/2010/main" val="0"/>
+                        </a:ext>
+                      </a:extLst>
+                    </a:blip>
+                    <a:srcRect/>
+                    <a:stretch>
+                      <a:fillRect/>
+                    </a:stretch>
+                  </pic:blipFill>
+                  <pic:spPr bwMode="auto">
+                    <a:xfrm>
+                      <a:off x="0" y="0"/>
+                      <a:ext cx="4585566" cy="8737917"/>
+                    </a:xfrm>
+                    <a:prstGeom prst="rect">
+                      <a:avLst/>
+                    </a:prstGeom>
+                    <a:noFill/>
+                    <a:ln>
+                      <a:noFill/>
+                    </a:ln>
+                  </pic:spPr>
+                </pic:pic>
+              </a:graphicData>
+            </a:graphic>
+          </wp:inline>
+        </w:drawing>
+      </w:r>
+    </w:p>
+    <w:p>
+      <w:pPr>
+        <w:autoSpaceDE w:val="0"/>
+        <w:autoSpaceDN w:val="0"/>
+        <w:adjustRightInd w:val="0"/>
+        <w:spacing w:after="0" w:line="240" w:lineRule="auto"/>
+        <w:rPr>
+          <w:rFonts w:cs="Courier New"/>
+        </w:rPr>
+      </w:pPr>
+      <w:proofErr w:type="spellStart"/>
       <w:r>
         <w:rPr>
           <w:rFonts w:cs="Courier New"/>
           <w:sz w:val="28"/>
           <w:szCs w:val="28"/>
         </w:rPr>
-        <w:t>Puk Kategorisierung Algorithmus</w:t>
-      </w:r>
+        <w:lastRenderedPageBreak/>
+        <w:t>Puk</w:t>
+      </w:r>
+      <w:proofErr w:type="spellEnd"/>
+      <w:r>
+        <w:rPr>
+          <w:rFonts w:cs="Courier New"/>
+          <w:sz w:val="28"/>
+          <w:szCs w:val="28"/>
+        </w:rPr>
+        <w:t xml:space="preserve"> Kategorisierung Algorithmus</w:t>
+      </w:r>
+      <w:r>
+        <w:rPr>
+          <w:rFonts w:cs="Courier New"/>
+          <w:sz w:val="28"/>
+          <w:szCs w:val="28"/>
+        </w:rPr>
+        <w:t xml:space="preserve"> &amp; </w:t>
+      </w:r>
+      <w:r>
+        <w:rPr>
+          <w:rFonts w:cs="Courier New"/>
+          <w:sz w:val="28"/>
+          <w:szCs w:val="28"/>
+        </w:rPr>
+        <w:t>Bewertung der Messwerte</w:t>
+      </w:r>
+    </w:p>
+    <w:p>
+      <w:pPr>
+        <w:autoSpaceDE w:val="0"/>
+        <w:autoSpaceDN w:val="0"/>
+        <w:adjustRightInd w:val="0"/>
+        <w:spacing w:after="0" w:line="240" w:lineRule="auto"/>
+        <w:rPr>
+          <w:rFonts w:cs="Courier New"/>
+          <w:sz w:val="28"/>
+          <w:szCs w:val="28"/>
+        </w:rPr>
+      </w:pPr>
+    </w:p>
+    <w:p>
+      <w:pPr>
+        <w:autoSpaceDE w:val="0"/>
+        <w:autoSpaceDN w:val="0"/>
+        <w:adjustRightInd w:val="0"/>
+        <w:spacing w:after="0" w:line="240" w:lineRule="auto"/>
+        <w:rPr>
+          <w:rFonts w:cs="Courier New"/>
+        </w:rPr>
+      </w:pPr>
+      <w:r>
+        <w:rPr>
+          <w:rFonts w:cs="Courier New"/>
+        </w:rPr>
+        <w:t>Die Idee ist die Werte gegen Gren</w:t>
+      </w:r>
+      <w:r>
+        <w:rPr>
+          <w:rFonts w:cs="Courier New"/>
+        </w:rPr>
+        <w:t>zwerte zu prüfen und auf diese Weise S</w:t>
+      </w:r>
+      <w:r>
+        <w:rPr>
+          <w:rFonts w:cs="Courier New"/>
+        </w:rPr>
+        <w:t xml:space="preserve">prünge </w:t>
+      </w:r>
+      <w:r>
+        <w:rPr>
+          <w:rFonts w:cs="Courier New"/>
+        </w:rPr>
+        <w:t>zwischen</w:t>
+      </w:r>
+      <w:r>
+        <w:rPr>
+          <w:rFonts w:cs="Courier New"/>
+        </w:rPr>
+        <w:t xml:space="preserve"> </w:t>
+      </w:r>
+      <w:r>
+        <w:rPr>
+          <w:rFonts w:cs="Courier New"/>
+        </w:rPr>
+        <w:t xml:space="preserve">hoch (Normale </w:t>
+      </w:r>
+      <w:proofErr w:type="spellStart"/>
+      <w:r>
+        <w:rPr>
+          <w:rFonts w:cs="Courier New"/>
+        </w:rPr>
+        <w:t>Puk</w:t>
+      </w:r>
+      <w:proofErr w:type="spellEnd"/>
+      <w:r>
+        <w:rPr>
+          <w:rFonts w:cs="Courier New"/>
+        </w:rPr>
+        <w:t xml:space="preserve"> Höhe) und niedrig zu bestimmen.</w:t>
+      </w:r>
+    </w:p>
+    <w:p>
+      <w:pPr>
+        <w:autoSpaceDE w:val="0"/>
+        <w:autoSpaceDN w:val="0"/>
+        <w:adjustRightInd w:val="0"/>
+        <w:spacing w:after="0" w:line="240" w:lineRule="auto"/>
+        <w:rPr>
+          <w:rFonts w:cs="Courier New"/>
+        </w:rPr>
+      </w:pPr>
+      <w:r>
+        <w:rPr>
+          <w:rFonts w:cs="Courier New"/>
+        </w:rPr>
+        <w:t>Um wildes Springen durch Rauschen zu verhindern sind die Grenzwerte mit einem Abstand gewählt.</w:t>
+      </w:r>
+    </w:p>
+    <w:p>
+      <w:pPr>
+        <w:autoSpaceDE w:val="0"/>
+        <w:autoSpaceDN w:val="0"/>
+        <w:adjustRightInd w:val="0"/>
+        <w:spacing w:after="0" w:line="240" w:lineRule="auto"/>
+        <w:rPr>
+          <w:rFonts w:cs="Courier New"/>
+        </w:rPr>
+      </w:pPr>
+      <w:r>
+        <w:rPr>
+          <w:rFonts w:cs="Courier New"/>
+        </w:rPr>
+        <w:t>Durch Tests und Analysieren der Messwerte haben sich folgende Grenzwerte ergeben:</w:t>
+      </w:r>
+    </w:p>
+    <w:p>
+      <w:pPr>
+        <w:autoSpaceDE w:val="0"/>
+        <w:autoSpaceDN w:val="0"/>
+        <w:adjustRightInd w:val="0"/>
+        <w:spacing w:after="0" w:line="240" w:lineRule="auto"/>
+        <w:rPr>
+          <w:rFonts w:cs="Courier New"/>
+        </w:rPr>
+      </w:pPr>
+    </w:p>
+    <w:p>
+      <w:pPr>
+        <w:autoSpaceDE w:val="0"/>
+        <w:autoSpaceDN w:val="0"/>
+        <w:adjustRightInd w:val="0"/>
+        <w:spacing w:after="0" w:line="240" w:lineRule="auto"/>
+        <w:rPr>
+          <w:rFonts w:cs="Courier New"/>
+        </w:rPr>
+      </w:pPr>
+      <w:r>
+        <w:rPr>
+          <w:rFonts w:cs="Courier New"/>
+        </w:rPr>
+        <w:t xml:space="preserve">Obere Grenze = </w:t>
+      </w:r>
+      <w:r>
+        <w:rPr>
+          <w:rFonts w:cs="Courier New"/>
+        </w:rPr>
+        <w:t>-2625</w:t>
+      </w:r>
+      <w:r>
+        <w:rPr>
+          <w:rFonts w:cs="Courier New"/>
+        </w:rPr>
+        <w:tab/>
+        <w:t>(Werte aus den mit -1 multiplizierten Vektoren)</w:t>
+      </w:r>
+    </w:p>
+    <w:p>
+      <w:pPr>
+        <w:autoSpaceDE w:val="0"/>
+        <w:autoSpaceDN w:val="0"/>
+        <w:adjustRightInd w:val="0"/>
+        <w:spacing w:after="0" w:line="240" w:lineRule="auto"/>
+        <w:rPr>
+          <w:rFonts w:cs="Courier New"/>
+        </w:rPr>
+      </w:pPr>
+      <w:r>
+        <w:rPr>
+          <w:rFonts w:cs="Courier New"/>
+        </w:rPr>
+        <w:t xml:space="preserve">Untere Grenze = </w:t>
+      </w:r>
+      <w:r>
+        <w:rPr>
+          <w:rFonts w:cs="Courier New"/>
+        </w:rPr>
+        <w:t>-2695</w:t>
+      </w:r>
+    </w:p>
+    <w:p>
+      <w:pPr>
+        <w:autoSpaceDE w:val="0"/>
+        <w:autoSpaceDN w:val="0"/>
+        <w:adjustRightInd w:val="0"/>
+        <w:spacing w:after="0" w:line="240" w:lineRule="auto"/>
+        <w:rPr>
+          <w:rFonts w:cs="Courier New"/>
+        </w:rPr>
+      </w:pPr>
+    </w:p>
+    <w:p>
+      <w:pPr>
+        <w:autoSpaceDE w:val="0"/>
+        <w:autoSpaceDN w:val="0"/>
+        <w:adjustRightInd w:val="0"/>
+        <w:spacing w:after="0" w:line="240" w:lineRule="auto"/>
+        <w:rPr>
+          <w:rFonts w:cs="Courier New"/>
+        </w:rPr>
+      </w:pPr>
+      <w:r>
+        <w:rPr>
+          <w:rFonts w:cs="Courier New"/>
+        </w:rPr>
+        <w:t xml:space="preserve">Dadurch entstehen folgende Bit Code für die </w:t>
+      </w:r>
+      <w:proofErr w:type="spellStart"/>
+      <w:r>
+        <w:rPr>
+          <w:rFonts w:cs="Courier New"/>
+        </w:rPr>
+        <w:t>Puks</w:t>
+      </w:r>
+      <w:proofErr w:type="spellEnd"/>
+      <w:r>
+        <w:rPr>
+          <w:rFonts w:cs="Courier New"/>
+        </w:rPr>
+        <w:t>:</w:t>
+      </w:r>
+    </w:p>
+    <w:p>
+      <w:pPr>
+        <w:autoSpaceDE w:val="0"/>
+        <w:autoSpaceDN w:val="0"/>
+        <w:adjustRightInd w:val="0"/>
+        <w:spacing w:after="0" w:line="240" w:lineRule="auto"/>
+        <w:rPr>
+          <w:rFonts w:cs="Courier New"/>
+        </w:rPr>
+      </w:pPr>
+    </w:p>
+    <w:p>
+      <w:pPr>
+        <w:autoSpaceDE w:val="0"/>
+        <w:autoSpaceDN w:val="0"/>
+        <w:adjustRightInd w:val="0"/>
+        <w:spacing w:after="0" w:line="240" w:lineRule="auto"/>
+        <w:rPr>
+          <w:rFonts w:cs="Courier New"/>
+          <w:color w:val="000000"/>
+          <w:lang w:val="en-US"/>
+        </w:rPr>
+      </w:pPr>
+      <w:proofErr w:type="spellStart"/>
+      <w:r>
+        <w:rPr>
+          <w:rFonts w:cs="Courier New"/>
+          <w:color w:val="000000"/>
+          <w:lang w:val="en-US"/>
+        </w:rPr>
+        <w:t>dee</w:t>
+      </w:r>
+      <w:r>
+        <w:rPr>
+          <w:rFonts w:cs="Courier New"/>
+          <w:color w:val="000000"/>
+          <w:lang w:val="en-US"/>
+        </w:rPr>
+        <w:t>p_blue</w:t>
+      </w:r>
+      <w:proofErr w:type="spellEnd"/>
+      <w:r>
+        <w:rPr>
+          <w:rFonts w:cs="Courier New"/>
+          <w:color w:val="000000"/>
+          <w:lang w:val="en-US"/>
+        </w:rPr>
+        <w:t xml:space="preserve"> = [1, 0, 1, 0, 1, 0, 1, 0</w:t>
+      </w:r>
+      <w:r>
+        <w:rPr>
+          <w:rFonts w:cs="Courier New"/>
+          <w:color w:val="000000"/>
+          <w:lang w:val="en-US"/>
+        </w:rPr>
+        <w:t>, 1, 0, 1, 0, 1, 0,</w:t>
+      </w:r>
+      <w:r>
+        <w:rPr>
+          <w:rFonts w:cs="Courier New"/>
+          <w:color w:val="000000"/>
+          <w:lang w:val="en-US"/>
+        </w:rPr>
+        <w:t xml:space="preserve"> </w:t>
+      </w:r>
+      <w:r>
+        <w:rPr>
+          <w:rFonts w:cs="Courier New"/>
+          <w:color w:val="000000"/>
+          <w:lang w:val="en-US"/>
+        </w:rPr>
+        <w:t>0,</w:t>
+      </w:r>
+      <w:r>
+        <w:rPr>
+          <w:rFonts w:cs="Courier New"/>
+          <w:color w:val="000000"/>
+          <w:lang w:val="en-US"/>
+        </w:rPr>
+        <w:t xml:space="preserve"> </w:t>
+      </w:r>
+      <w:r>
+        <w:rPr>
+          <w:rFonts w:cs="Courier New"/>
+          <w:color w:val="000000"/>
+          <w:lang w:val="en-US"/>
+        </w:rPr>
+        <w:t>0]</w:t>
+      </w:r>
+    </w:p>
+    <w:p>
+      <w:pPr>
+        <w:autoSpaceDE w:val="0"/>
+        <w:autoSpaceDN w:val="0"/>
+        <w:adjustRightInd w:val="0"/>
+        <w:spacing w:after="0" w:line="240" w:lineRule="auto"/>
+        <w:rPr>
+          <w:rFonts w:cs="Courier New"/>
+          <w:color w:val="000000"/>
+          <w:lang w:val="en-US"/>
+        </w:rPr>
+      </w:pPr>
+      <w:proofErr w:type="spellStart"/>
+      <w:r>
+        <w:rPr>
+          <w:rFonts w:cs="Courier New"/>
+          <w:lang w:val="en-US"/>
+        </w:rPr>
+        <w:t>iron_core</w:t>
+      </w:r>
+      <w:proofErr w:type="spellEnd"/>
+      <w:r>
+        <w:rPr>
+          <w:rFonts w:cs="Courier New"/>
+          <w:lang w:val="en-US"/>
+        </w:rPr>
+        <w:t xml:space="preserve"> = </w:t>
+      </w:r>
+      <w:r>
+        <w:rPr>
+          <w:rFonts w:cs="Courier New"/>
+          <w:color w:val="000000"/>
+          <w:lang w:val="en-US"/>
+        </w:rPr>
+        <w:t>[1, 0, 1, 0, 1, 0, 1</w:t>
+      </w:r>
+      <w:r>
+        <w:rPr>
+          <w:rFonts w:cs="Courier New"/>
+          <w:color w:val="000000"/>
+          <w:lang w:val="en-US"/>
+        </w:rPr>
+        <w:t>, 0, 0, 0, 0, 0, 0,</w:t>
+      </w:r>
+      <w:r>
+        <w:rPr>
+          <w:rFonts w:cs="Courier New"/>
+          <w:color w:val="000000"/>
+          <w:lang w:val="en-US"/>
+        </w:rPr>
+        <w:t xml:space="preserve"> </w:t>
+      </w:r>
+      <w:r>
+        <w:rPr>
+          <w:rFonts w:cs="Courier New"/>
+          <w:color w:val="000000"/>
+          <w:lang w:val="en-US"/>
+        </w:rPr>
+        <w:t>0,</w:t>
+      </w:r>
+      <w:r>
+        <w:rPr>
+          <w:rFonts w:cs="Courier New"/>
+          <w:color w:val="000000"/>
+          <w:lang w:val="en-US"/>
+        </w:rPr>
+        <w:t xml:space="preserve"> </w:t>
+      </w:r>
+      <w:r>
+        <w:rPr>
+          <w:rFonts w:cs="Courier New"/>
+          <w:color w:val="000000"/>
+          <w:lang w:val="en-US"/>
+        </w:rPr>
+        <w:t>0,</w:t>
+      </w:r>
+      <w:r>
+        <w:rPr>
+          <w:rFonts w:cs="Courier New"/>
+          <w:color w:val="000000"/>
+          <w:lang w:val="en-US"/>
+        </w:rPr>
+        <w:t xml:space="preserve"> </w:t>
+      </w:r>
+      <w:r>
+        <w:rPr>
+          <w:rFonts w:cs="Courier New"/>
+          <w:color w:val="000000"/>
+          <w:lang w:val="en-US"/>
+        </w:rPr>
+        <w:t>0]</w:t>
+      </w:r>
+    </w:p>
+    <w:p>
+      <w:pPr>
+        <w:autoSpaceDE w:val="0"/>
+        <w:autoSpaceDN w:val="0"/>
+        <w:adjustRightInd w:val="0"/>
+        <w:spacing w:after="0" w:line="240" w:lineRule="auto"/>
+        <w:rPr>
+          <w:rFonts w:cs="Courier New"/>
+          <w:color w:val="000000"/>
+        </w:rPr>
+      </w:pPr>
+      <w:proofErr w:type="spellStart"/>
+      <w:r>
+        <w:rPr>
+          <w:rFonts w:cs="Courier New"/>
+          <w:color w:val="000000"/>
+        </w:rPr>
+        <w:t>Little_One</w:t>
+      </w:r>
+      <w:proofErr w:type="spellEnd"/>
+      <w:r>
+        <w:rPr>
+          <w:rFonts w:cs="Courier New"/>
+          <w:color w:val="000000"/>
+        </w:rPr>
+        <w:t xml:space="preserve"> =</w:t>
+      </w:r>
+      <w:r>
+        <w:rPr>
+          <w:rFonts w:cs="Courier New"/>
+          <w:color w:val="000000"/>
+        </w:rPr>
+        <w:t xml:space="preserve"> [0, 0, 0, 0, 0, 0, 0 , 0, 0, 0, 0, 0, 0,</w:t>
+      </w:r>
+      <w:r>
+        <w:rPr>
+          <w:rFonts w:cs="Courier New"/>
+          <w:color w:val="000000"/>
+        </w:rPr>
+        <w:t xml:space="preserve"> </w:t>
+      </w:r>
+      <w:r>
+        <w:rPr>
+          <w:rFonts w:cs="Courier New"/>
+          <w:color w:val="000000"/>
+        </w:rPr>
+        <w:t>0,</w:t>
+      </w:r>
+      <w:r>
+        <w:rPr>
+          <w:rFonts w:cs="Courier New"/>
+          <w:color w:val="000000"/>
+        </w:rPr>
+        <w:t xml:space="preserve"> </w:t>
+      </w:r>
+      <w:r>
+        <w:rPr>
+          <w:rFonts w:cs="Courier New"/>
+          <w:color w:val="000000"/>
+        </w:rPr>
+        <w:t>0,</w:t>
+      </w:r>
+      <w:r>
+        <w:rPr>
+          <w:rFonts w:cs="Courier New"/>
+          <w:color w:val="000000"/>
+        </w:rPr>
+        <w:t xml:space="preserve"> </w:t>
+      </w:r>
+      <w:r>
+        <w:rPr>
+          <w:rFonts w:cs="Courier New"/>
+          <w:color w:val="000000"/>
+        </w:rPr>
+        <w:t>0]</w:t>
+      </w:r>
+    </w:p>
+    <w:p>
+      <w:pPr>
+        <w:autoSpaceDE w:val="0"/>
+        <w:autoSpaceDN w:val="0"/>
+        <w:adjustRightInd w:val="0"/>
+        <w:spacing w:after="0" w:line="240" w:lineRule="auto"/>
+        <w:rPr>
+          <w:rFonts w:cs="Courier New"/>
+          <w:lang w:val="en-US"/>
+        </w:rPr>
+      </w:pPr>
+      <w:proofErr w:type="spellStart"/>
+      <w:r>
+        <w:rPr>
+          <w:rFonts w:cs="Courier New"/>
+          <w:color w:val="000000"/>
+          <w:lang w:val="en-US"/>
+        </w:rPr>
+        <w:t>red_rider</w:t>
+      </w:r>
+      <w:proofErr w:type="spellEnd"/>
+      <w:r>
+        <w:rPr>
+          <w:rFonts w:cs="Courier New"/>
+          <w:color w:val="000000"/>
+          <w:lang w:val="en-US"/>
+        </w:rPr>
+        <w:t xml:space="preserve"> = [1, 0, 0, 0, 0, 0, 0</w:t>
+      </w:r>
+      <w:r>
+        <w:rPr>
+          <w:rFonts w:cs="Courier New"/>
+          <w:color w:val="000000"/>
+          <w:lang w:val="en-US"/>
+        </w:rPr>
+        <w:t>, 0, 0, 0, 0, 0, 0,</w:t>
+      </w:r>
+      <w:r>
+        <w:rPr>
+          <w:rFonts w:cs="Courier New"/>
+          <w:color w:val="000000"/>
+          <w:lang w:val="en-US"/>
+        </w:rPr>
+        <w:t xml:space="preserve"> </w:t>
+      </w:r>
+      <w:r>
+        <w:rPr>
+          <w:rFonts w:cs="Courier New"/>
+          <w:color w:val="000000"/>
+          <w:lang w:val="en-US"/>
+        </w:rPr>
+        <w:t>0,</w:t>
+      </w:r>
+      <w:r>
+        <w:rPr>
+          <w:rFonts w:cs="Courier New"/>
+          <w:color w:val="000000"/>
+          <w:lang w:val="en-US"/>
+        </w:rPr>
+        <w:t xml:space="preserve"> </w:t>
+      </w:r>
+      <w:r>
+        <w:rPr>
+          <w:rFonts w:cs="Courier New"/>
+          <w:color w:val="000000"/>
+          <w:lang w:val="en-US"/>
+        </w:rPr>
+        <w:t>0,</w:t>
+      </w:r>
+      <w:r>
+        <w:rPr>
+          <w:rFonts w:cs="Courier New"/>
+          <w:color w:val="000000"/>
+          <w:lang w:val="en-US"/>
+        </w:rPr>
+        <w:t xml:space="preserve"> </w:t>
+      </w:r>
+      <w:r>
+        <w:rPr>
+          <w:rFonts w:cs="Courier New"/>
+          <w:color w:val="000000"/>
+          <w:lang w:val="en-US"/>
+        </w:rPr>
+        <w:t>0]</w:t>
+      </w:r>
+    </w:p>
+    <w:p>
+      <w:pPr>
+        <w:autoSpaceDE w:val="0"/>
+        <w:autoSpaceDN w:val="0"/>
+        <w:adjustRightInd w:val="0"/>
+        <w:spacing w:after="0" w:line="240" w:lineRule="auto"/>
+        <w:rPr>
+          <w:rFonts w:cs="Courier New"/>
+          <w:color w:val="000000"/>
+          <w:lang w:val="en-US"/>
+        </w:rPr>
+      </w:pPr>
+      <w:r>
+        <w:rPr>
+          <w:rFonts w:cs="Courier New"/>
+          <w:lang w:val="en-US"/>
+        </w:rPr>
+        <w:t>Innocence</w:t>
+      </w:r>
+      <w:r>
+        <w:rPr>
+          <w:rFonts w:cs="Courier New"/>
+          <w:lang w:val="en-US"/>
+        </w:rPr>
+        <w:t xml:space="preserve">, </w:t>
+      </w:r>
+      <w:r>
+        <w:rPr>
+          <w:rFonts w:cs="Courier New"/>
+          <w:color w:val="000000"/>
+          <w:lang w:val="en-US"/>
+        </w:rPr>
+        <w:t>Sunshine</w:t>
+      </w:r>
+      <w:r>
+        <w:rPr>
+          <w:rFonts w:cs="Courier New"/>
+          <w:color w:val="000000"/>
+          <w:lang w:val="en-US"/>
+        </w:rPr>
+        <w:t xml:space="preserve">, </w:t>
+      </w:r>
+      <w:proofErr w:type="spellStart"/>
+      <w:r>
+        <w:rPr>
+          <w:rFonts w:cs="Courier New"/>
+          <w:color w:val="000000"/>
+        </w:rPr>
+        <w:t>Black_Beauty</w:t>
+      </w:r>
+      <w:proofErr w:type="spellEnd"/>
+      <w:r>
+        <w:rPr>
+          <w:rFonts w:cs="Courier New"/>
+          <w:lang w:val="en-US"/>
+        </w:rPr>
+        <w:t xml:space="preserve"> = </w:t>
+      </w:r>
+      <w:r>
+        <w:rPr>
+          <w:rFonts w:cs="Courier New"/>
+          <w:color w:val="000000"/>
+          <w:lang w:val="en-US"/>
+        </w:rPr>
+        <w:t>[1, 0, 1, 0, 1, 0, 1, 0, 1, 0, 0, 0, 0, 0, 0, 0</w:t>
+      </w:r>
+      <w:r>
+        <w:rPr>
+          <w:rFonts w:cs="Courier New"/>
+          <w:color w:val="000000"/>
+          <w:lang w:val="en-US"/>
+        </w:rPr>
+        <w:t>]</w:t>
+      </w:r>
+    </w:p>
+    <w:p>
+      <w:pPr>
+        <w:autoSpaceDE w:val="0"/>
+        <w:autoSpaceDN w:val="0"/>
+        <w:adjustRightInd w:val="0"/>
+        <w:spacing w:after="0" w:line="240" w:lineRule="auto"/>
+        <w:rPr>
+          <w:rFonts w:cs="Courier New"/>
+          <w:color w:val="000000"/>
+          <w:lang w:val="en-US"/>
+        </w:rPr>
+      </w:pPr>
+    </w:p>
+    <w:p>
+      <w:pPr>
+        <w:autoSpaceDE w:val="0"/>
+        <w:autoSpaceDN w:val="0"/>
+        <w:adjustRightInd w:val="0"/>
+        <w:spacing w:after="0" w:line="240" w:lineRule="auto"/>
+        <w:rPr>
+          <w:rFonts w:cs="Courier New"/>
+          <w:color w:val="000000"/>
+        </w:rPr>
+      </w:pPr>
+      <w:r>
+        <w:rPr>
+          <w:rFonts w:cs="Courier New"/>
+          <w:color w:val="000000"/>
+        </w:rPr>
+        <w:t>Auf diese Weise werden 5 Kategorien unterschieden.</w:t>
+      </w:r>
+      <w:r>
+        <w:rPr>
+          <w:rFonts w:cs="Courier New"/>
+          <w:color w:val="000000"/>
+        </w:rPr>
+        <w:t xml:space="preserve"> </w:t>
+      </w:r>
+      <w:r>
+        <w:rPr>
+          <w:rFonts w:cs="Courier New"/>
+          <w:color w:val="000000"/>
+        </w:rPr>
+        <w:t xml:space="preserve">Um </w:t>
+      </w:r>
+      <w:proofErr w:type="spellStart"/>
+      <w:r>
+        <w:rPr>
+          <w:rFonts w:cs="Courier New"/>
+        </w:rPr>
+        <w:t>Innocence</w:t>
+      </w:r>
+      <w:proofErr w:type="spellEnd"/>
+      <w:r>
+        <w:rPr>
+          <w:rFonts w:cs="Courier New"/>
+        </w:rPr>
+        <w:t xml:space="preserve">, </w:t>
+      </w:r>
+      <w:r>
+        <w:rPr>
+          <w:rFonts w:cs="Courier New"/>
+          <w:color w:val="000000"/>
+        </w:rPr>
+        <w:t>Sunshine</w:t>
+      </w:r>
+      <w:r>
+        <w:rPr>
+          <w:rFonts w:cs="Courier New"/>
+          <w:color w:val="000000"/>
+        </w:rPr>
+        <w:t xml:space="preserve"> und </w:t>
+      </w:r>
+      <w:proofErr w:type="spellStart"/>
+      <w:r>
+        <w:rPr>
+          <w:rFonts w:cs="Courier New"/>
+          <w:color w:val="000000"/>
+        </w:rPr>
+        <w:t>Black_Beauty</w:t>
+      </w:r>
+      <w:proofErr w:type="spellEnd"/>
+      <w:r>
+        <w:rPr>
+          <w:rFonts w:cs="Courier New"/>
+          <w:color w:val="000000"/>
+        </w:rPr>
+        <w:t xml:space="preserve"> zu unterscheiden muss die breite der Rillen bestimmt w</w:t>
+      </w:r>
+      <w:r>
+        <w:rPr>
+          <w:rFonts w:cs="Courier New"/>
+          <w:color w:val="000000"/>
+        </w:rPr>
+        <w:t>erden. Dazu wird der Index für die ersten Vier Sprünge auf 0 (niedrig) gespeichert. Von diesen Werten wird der Abstand bestimmt bis ein weiterer Grenzwert überschritten ist. Dieser Grenzwert wurde die bisher bestimmt und liegt bei -2660.</w:t>
+      </w:r>
+    </w:p>
+    <w:p>
+      <w:pPr>
+        <w:autoSpaceDE w:val="0"/>
+        <w:autoSpaceDN w:val="0"/>
+        <w:adjustRightInd w:val="0"/>
+        <w:spacing w:after="0" w:line="240" w:lineRule="auto"/>
+        <w:rPr>
+          <w:rFonts w:cs="Courier New"/>
+          <w:color w:val="000000"/>
+        </w:rPr>
+      </w:pPr>
+    </w:p>
+    <w:tbl>
+      <w:tblPr>
+        <w:tblStyle w:val="Tabellenraster"/>
+        <w:tblW w:w="0" w:type="auto"/>
+        <w:tblLook w:val="04A0" w:firstRow="1" w:lastRow="0" w:firstColumn="1" w:lastColumn="0" w:noHBand="0" w:noVBand="1"/>
+      </w:tblPr>
+      <w:tblGrid>
+        <w:gridCol w:w="1484"/>
+        <w:gridCol w:w="1630"/>
+        <w:gridCol w:w="791"/>
+        <w:gridCol w:w="1052"/>
+        <w:gridCol w:w="850"/>
+        <w:gridCol w:w="1134"/>
+        <w:gridCol w:w="1276"/>
+      </w:tblGrid>
+      <w:tr>
+        <w:tc>
+          <w:tcPr>
+            <w:tcW w:w="1484" w:type="dxa"/>
+          </w:tcPr>
+          <w:p>
+            <w:pPr>
+              <w:autoSpaceDE w:val="0"/>
+              <w:autoSpaceDN w:val="0"/>
+              <w:adjustRightInd w:val="0"/>
+              <w:rPr>
+                <w:rFonts w:cs="Courier New"/>
+                <w:color w:val="000000"/>
+              </w:rPr>
+            </w:pPr>
+            <w:proofErr w:type="spellStart"/>
+            <w:r>
+              <w:rPr>
+                <w:rFonts w:cs="Courier New"/>
+                <w:color w:val="000000"/>
+              </w:rPr>
+              <w:t>Puk</w:t>
+            </w:r>
+            <w:proofErr w:type="spellEnd"/>
+            <w:r>
+              <w:rPr>
+                <w:rFonts w:cs="Courier New"/>
+                <w:color w:val="000000"/>
+              </w:rPr>
+              <w:t xml:space="preserve"> Name</w:t>
+            </w:r>
+          </w:p>
+        </w:tc>
+        <w:tc>
+          <w:tcPr>
+            <w:tcW w:w="1630" w:type="dxa"/>
+          </w:tcPr>
+          <w:p>
+            <w:pPr>
+              <w:autoSpaceDE w:val="0"/>
+              <w:autoSpaceDN w:val="0"/>
+              <w:adjustRightInd w:val="0"/>
+              <w:rPr>
+                <w:rFonts w:cs="Courier New"/>
+                <w:color w:val="000000"/>
+              </w:rPr>
+            </w:pPr>
+            <w:r>
+              <w:rPr>
+                <w:rFonts w:cs="Courier New"/>
+                <w:color w:val="000000"/>
+              </w:rPr>
+              <w:t>Rille</w:t>
+            </w:r>
+          </w:p>
+        </w:tc>
+        <w:tc>
+          <w:tcPr>
+            <w:tcW w:w="791" w:type="dxa"/>
+          </w:tcPr>
+          <w:p>
+            <w:pPr>
+              <w:autoSpaceDE w:val="0"/>
+              <w:autoSpaceDN w:val="0"/>
+              <w:adjustRightInd w:val="0"/>
+              <w:rPr>
+                <w:rFonts w:cs="Courier New"/>
+                <w:color w:val="000000"/>
+              </w:rPr>
+            </w:pPr>
+            <w:r>
+              <w:rPr>
+                <w:rFonts w:cs="Courier New"/>
+                <w:color w:val="000000"/>
+              </w:rPr>
+              <w:t>Begin</w:t>
+            </w:r>
+          </w:p>
+        </w:tc>
+        <w:tc>
+          <w:tcPr>
+            <w:tcW w:w="1052" w:type="dxa"/>
+          </w:tcPr>
+          <w:p>
+            <w:pPr>
+              <w:autoSpaceDE w:val="0"/>
+              <w:autoSpaceDN w:val="0"/>
+              <w:adjustRightInd w:val="0"/>
+              <w:rPr>
+                <w:rFonts w:cs="Courier New"/>
+                <w:color w:val="000000"/>
+              </w:rPr>
+            </w:pPr>
+            <w:r>
+              <w:rPr>
+                <w:rFonts w:cs="Courier New"/>
+                <w:color w:val="000000"/>
+              </w:rPr>
+              <w:t>Wert</w:t>
+            </w:r>
+          </w:p>
+        </w:tc>
+        <w:tc>
+          <w:tcPr>
+            <w:tcW w:w="850" w:type="dxa"/>
+          </w:tcPr>
+          <w:p>
+            <w:pPr>
+              <w:autoSpaceDE w:val="0"/>
+              <w:autoSpaceDN w:val="0"/>
+              <w:adjustRightInd w:val="0"/>
+              <w:rPr>
+                <w:rFonts w:cs="Courier New"/>
+                <w:color w:val="000000"/>
+              </w:rPr>
+            </w:pPr>
+            <w:r>
+              <w:rPr>
+                <w:rFonts w:cs="Courier New"/>
+                <w:color w:val="000000"/>
+              </w:rPr>
+              <w:t>Ende</w:t>
+            </w:r>
+          </w:p>
+        </w:tc>
+        <w:tc>
+          <w:tcPr>
+            <w:tcW w:w="1134" w:type="dxa"/>
+          </w:tcPr>
+          <w:p>
+            <w:pPr>
+              <w:autoSpaceDE w:val="0"/>
+              <w:autoSpaceDN w:val="0"/>
+              <w:adjustRightInd w:val="0"/>
+              <w:rPr>
+                <w:rFonts w:cs="Courier New"/>
+                <w:color w:val="000000"/>
+              </w:rPr>
+            </w:pPr>
+            <w:r>
+              <w:rPr>
+                <w:rFonts w:cs="Courier New"/>
+                <w:color w:val="000000"/>
+              </w:rPr>
+              <w:t>Wert</w:t>
+            </w:r>
+          </w:p>
+        </w:tc>
+        <w:tc>
+          <w:tcPr>
+            <w:tcW w:w="1276" w:type="dxa"/>
+          </w:tcPr>
+          <w:p>
+            <w:pPr>
+              <w:autoSpaceDE w:val="0"/>
+              <w:autoSpaceDN w:val="0"/>
+              <w:adjustRightInd w:val="0"/>
+              <w:rPr>
+                <w:rFonts w:cs="Courier New"/>
+                <w:color w:val="000000"/>
+              </w:rPr>
+            </w:pPr>
+            <w:r>
+              <w:rPr>
+                <w:rFonts w:cs="Courier New"/>
+                <w:color w:val="000000"/>
+              </w:rPr>
+              <w:t>Abstand</w:t>
+            </w:r>
+          </w:p>
+        </w:tc>
+      </w:tr>
+      <w:tr>
+        <w:tc>
+          <w:tcPr>
+            <w:tcW w:w="1484" w:type="dxa"/>
+          </w:tcPr>
+          <w:p>
+            <w:pPr>
+              <w:autoSpaceDE w:val="0"/>
+              <w:autoSpaceDN w:val="0"/>
+              <w:adjustRightInd w:val="0"/>
+              <w:rPr>
+                <w:rFonts w:cs="Courier New"/>
+                <w:color w:val="000000"/>
+              </w:rPr>
+            </w:pPr>
+            <w:proofErr w:type="spellStart"/>
+            <w:r>
+              <w:rPr>
+                <w:rFonts w:cs="Courier New"/>
+                <w:color w:val="000000"/>
+              </w:rPr>
+              <w:t>Black_Beauty</w:t>
+            </w:r>
+            <w:proofErr w:type="spellEnd"/>
+          </w:p>
+        </w:tc>
+        <w:tc>
+          <w:tcPr>
+            <w:tcW w:w="1630" w:type="dxa"/>
+          </w:tcPr>
+          <w:p>
+            <w:pPr>
+              <w:autoSpaceDE w:val="0"/>
+              <w:autoSpaceDN w:val="0"/>
+              <w:adjustRightInd w:val="0"/>
+              <w:rPr>
+                <w:rFonts w:cs="Courier New"/>
+                <w:color w:val="000000"/>
+              </w:rPr>
+            </w:pPr>
+            <w:r>
+              <w:rPr>
+                <w:rFonts w:cs="Courier New"/>
+                <w:color w:val="000000"/>
+              </w:rPr>
+              <w:t>1</w:t>
+            </w:r>
+            <w:r>
+              <w:rPr>
+                <w:rFonts w:cs="Courier New"/>
+                <w:color w:val="000000"/>
+              </w:rPr>
+              <w:t xml:space="preserve"> (schmal)</w:t>
+            </w:r>
+          </w:p>
+        </w:tc>
+        <w:tc>
+          <w:tcPr>
+            <w:tcW w:w="791" w:type="dxa"/>
+          </w:tcPr>
+          <w:p>
+            <w:pPr>
+              <w:autoSpaceDE w:val="0"/>
+              <w:autoSpaceDN w:val="0"/>
+              <w:adjustRightInd w:val="0"/>
+              <w:rPr>
+                <w:rFonts w:cs="Courier New"/>
+                <w:color w:val="000000"/>
+              </w:rPr>
+            </w:pPr>
+            <w:r>
+              <w:rPr>
+                <w:rFonts w:cs="Courier New"/>
+                <w:color w:val="000000"/>
+              </w:rPr>
+              <w:t>112</w:t>
+            </w:r>
+          </w:p>
+        </w:tc>
+        <w:tc>
+          <w:tcPr>
+            <w:tcW w:w="1052" w:type="dxa"/>
+          </w:tcPr>
+          <w:p>
+            <w:pPr>
+              <w:autoSpaceDE w:val="0"/>
+              <w:autoSpaceDN w:val="0"/>
+              <w:adjustRightInd w:val="0"/>
+              <w:rPr>
+                <w:rFonts w:cs="Courier New"/>
+                <w:color w:val="000000"/>
+              </w:rPr>
+            </w:pPr>
+            <w:r>
+              <w:rPr>
+                <w:rFonts w:cs="Courier New"/>
+                <w:color w:val="000000"/>
+              </w:rPr>
+              <w:t>-2701</w:t>
+            </w:r>
+          </w:p>
+        </w:tc>
+        <w:tc>
+          <w:tcPr>
+            <w:tcW w:w="850" w:type="dxa"/>
+          </w:tcPr>
+          <w:p>
+            <w:pPr>
+              <w:autoSpaceDE w:val="0"/>
+              <w:autoSpaceDN w:val="0"/>
+              <w:adjustRightInd w:val="0"/>
+              <w:rPr>
+                <w:rFonts w:cs="Courier New"/>
+                <w:color w:val="000000"/>
+              </w:rPr>
+            </w:pPr>
+            <w:r>
+              <w:rPr>
+                <w:rFonts w:cs="Courier New"/>
+                <w:color w:val="000000"/>
+              </w:rPr>
+              <w:t>124</w:t>
+            </w:r>
+          </w:p>
+        </w:tc>
+        <w:tc>
+          <w:tcPr>
+            <w:tcW w:w="1134" w:type="dxa"/>
+          </w:tcPr>
+          <w:p>
+            <w:pPr>
+              <w:autoSpaceDE w:val="0"/>
+              <w:autoSpaceDN w:val="0"/>
+              <w:adjustRightInd w:val="0"/>
+              <w:rPr>
+                <w:rFonts w:cs="Courier New"/>
+                <w:color w:val="000000"/>
+              </w:rPr>
+            </w:pPr>
+            <w:r>
+              <w:rPr>
+                <w:rFonts w:cs="Courier New"/>
+                <w:color w:val="000000"/>
+              </w:rPr>
+              <w:t>-2642</w:t>
+            </w:r>
+          </w:p>
+        </w:tc>
+        <w:tc>
+          <w:tcPr>
+            <w:tcW w:w="1276" w:type="dxa"/>
+          </w:tcPr>
+          <w:p>
+            <w:pPr>
+              <w:autoSpaceDE w:val="0"/>
+              <w:autoSpaceDN w:val="0"/>
+              <w:adjustRightInd w:val="0"/>
+              <w:rPr>
+                <w:rFonts w:cs="Courier New"/>
+                <w:color w:val="000000"/>
+              </w:rPr>
+            </w:pPr>
+            <w:r>
+              <w:rPr>
+                <w:rFonts w:cs="Courier New"/>
+                <w:color w:val="000000"/>
+              </w:rPr>
+              <w:t>12</w:t>
+            </w:r>
+          </w:p>
+        </w:tc>
+      </w:tr>
+      <w:tr>
+        <w:tc>
+          <w:tcPr>
+            <w:tcW w:w="1484" w:type="dxa"/>
+          </w:tcPr>
+          <w:p>
+            <w:pPr>
+              <w:autoSpaceDE w:val="0"/>
+              <w:autoSpaceDN w:val="0"/>
+              <w:adjustRightInd w:val="0"/>
+              <w:rPr>
+                <w:rFonts w:cs="Courier New"/>
+                <w:color w:val="000000"/>
+              </w:rPr>
+            </w:pPr>
+            <w:proofErr w:type="spellStart"/>
+            <w:r>
+              <w:rPr>
+                <w:rFonts w:cs="Courier New"/>
+                <w:color w:val="000000"/>
+              </w:rPr>
+              <w:t>Black_Beauty</w:t>
+            </w:r>
+            <w:proofErr w:type="spellEnd"/>
+          </w:p>
+        </w:tc>
+        <w:tc>
+          <w:tcPr>
+            <w:tcW w:w="1630" w:type="dxa"/>
+          </w:tcPr>
+          <w:p>
+            <w:pPr>
+              <w:autoSpaceDE w:val="0"/>
+              <w:autoSpaceDN w:val="0"/>
+              <w:adjustRightInd w:val="0"/>
+              <w:rPr>
+                <w:rFonts w:cs="Courier New"/>
+                <w:color w:val="000000"/>
+              </w:rPr>
+            </w:pPr>
+            <w:r>
+              <w:rPr>
+                <w:rFonts w:cs="Courier New"/>
+                <w:color w:val="000000"/>
+              </w:rPr>
+              <w:t>4</w:t>
+            </w:r>
+            <w:r>
+              <w:rPr>
+                <w:rFonts w:cs="Courier New"/>
+                <w:color w:val="000000"/>
+              </w:rPr>
+              <w:t xml:space="preserve"> </w:t>
+            </w:r>
+            <w:r>
+              <w:rPr>
+                <w:rFonts w:cs="Courier New"/>
+                <w:color w:val="000000"/>
+              </w:rPr>
+              <w:t>(schmal)</w:t>
+            </w:r>
+          </w:p>
+        </w:tc>
+        <w:tc>
+          <w:tcPr>
+            <w:tcW w:w="791" w:type="dxa"/>
+          </w:tcPr>
+          <w:p>
+            <w:pPr>
+              <w:autoSpaceDE w:val="0"/>
+              <w:autoSpaceDN w:val="0"/>
+              <w:adjustRightInd w:val="0"/>
+              <w:rPr>
+                <w:rFonts w:cs="Courier New"/>
+                <w:color w:val="000000"/>
+              </w:rPr>
+            </w:pPr>
+            <w:r>
+              <w:rPr>
+                <w:rFonts w:cs="Courier New"/>
+                <w:color w:val="000000"/>
+              </w:rPr>
+              <w:t>287</w:t>
+            </w:r>
+          </w:p>
+        </w:tc>
+        <w:tc>
+          <w:tcPr>
+            <w:tcW w:w="1052" w:type="dxa"/>
+          </w:tcPr>
+          <w:p>
+            <w:pPr>
+              <w:autoSpaceDE w:val="0"/>
+              <w:autoSpaceDN w:val="0"/>
+              <w:adjustRightInd w:val="0"/>
+              <w:rPr>
+                <w:rFonts w:cs="Courier New"/>
+                <w:color w:val="000000"/>
+              </w:rPr>
+            </w:pPr>
+            <w:r>
+              <w:rPr>
+                <w:rFonts w:cs="Courier New"/>
+                <w:color w:val="000000"/>
+              </w:rPr>
+              <w:t>-2728</w:t>
+            </w:r>
+          </w:p>
+        </w:tc>
+        <w:tc>
+          <w:tcPr>
+            <w:tcW w:w="850" w:type="dxa"/>
+          </w:tcPr>
+          <w:p>
+            <w:pPr>
+              <w:autoSpaceDE w:val="0"/>
+              <w:autoSpaceDN w:val="0"/>
+              <w:adjustRightInd w:val="0"/>
+              <w:rPr>
+                <w:rFonts w:cs="Courier New"/>
+                <w:color w:val="000000"/>
+              </w:rPr>
+            </w:pPr>
+            <w:r>
+              <w:rPr>
+                <w:rFonts w:cs="Courier New"/>
+                <w:color w:val="000000"/>
+              </w:rPr>
+              <w:t>299</w:t>
+            </w:r>
+          </w:p>
+        </w:tc>
+        <w:tc>
+          <w:tcPr>
+            <w:tcW w:w="1134" w:type="dxa"/>
+          </w:tcPr>
+          <w:p>
+            <w:pPr>
+              <w:autoSpaceDE w:val="0"/>
+              <w:autoSpaceDN w:val="0"/>
+              <w:adjustRightInd w:val="0"/>
+              <w:rPr>
+                <w:rFonts w:cs="Courier New"/>
+                <w:color w:val="000000"/>
+              </w:rPr>
+            </w:pPr>
+            <w:r>
+              <w:rPr>
+                <w:rFonts w:cs="Courier New"/>
+                <w:color w:val="000000"/>
+              </w:rPr>
+              <w:t>-2655</w:t>
+            </w:r>
+          </w:p>
+        </w:tc>
+        <w:tc>
+          <w:tcPr>
+            <w:tcW w:w="1276" w:type="dxa"/>
+          </w:tcPr>
+          <w:p>
+            <w:pPr>
+              <w:autoSpaceDE w:val="0"/>
+              <w:autoSpaceDN w:val="0"/>
+              <w:adjustRightInd w:val="0"/>
+              <w:rPr>
+                <w:rFonts w:cs="Courier New"/>
+                <w:color w:val="000000"/>
+              </w:rPr>
+            </w:pPr>
+            <w:r>
+              <w:rPr>
+                <w:rFonts w:cs="Courier New"/>
+                <w:color w:val="000000"/>
+              </w:rPr>
+              <w:t>12</w:t>
+            </w:r>
+          </w:p>
+        </w:tc>
+      </w:tr>
+      <w:tr>
+        <w:tc>
+          <w:tcPr>
+            <w:tcW w:w="1484" w:type="dxa"/>
+          </w:tcPr>
+          <w:p>
+            <w:pPr>
+              <w:autoSpaceDE w:val="0"/>
+              <w:autoSpaceDN w:val="0"/>
+              <w:adjustRightInd w:val="0"/>
+              <w:rPr>
+                <w:rFonts w:cs="Courier New"/>
+                <w:color w:val="000000"/>
+              </w:rPr>
+            </w:pPr>
+            <w:proofErr w:type="spellStart"/>
+            <w:r>
+              <w:rPr>
+                <w:rFonts w:cs="Courier New"/>
+                <w:color w:val="000000"/>
+              </w:rPr>
+              <w:t>Black_Beauty</w:t>
+            </w:r>
+            <w:proofErr w:type="spellEnd"/>
+          </w:p>
+        </w:tc>
+        <w:tc>
+          <w:tcPr>
+            <w:tcW w:w="1630" w:type="dxa"/>
+          </w:tcPr>
+          <w:p>
+            <w:pPr>
+              <w:autoSpaceDE w:val="0"/>
+              <w:autoSpaceDN w:val="0"/>
+              <w:adjustRightInd w:val="0"/>
+              <w:rPr>
+                <w:rFonts w:cs="Courier New"/>
+                <w:color w:val="000000"/>
+              </w:rPr>
+            </w:pPr>
+            <w:r>
+              <w:rPr>
+                <w:rFonts w:cs="Courier New"/>
+                <w:color w:val="000000"/>
+              </w:rPr>
+              <w:t>2</w:t>
+            </w:r>
+            <w:r>
+              <w:rPr>
+                <w:rFonts w:cs="Courier New"/>
+                <w:color w:val="000000"/>
+              </w:rPr>
+              <w:t xml:space="preserve"> </w:t>
+            </w:r>
+            <w:r>
+              <w:rPr>
+                <w:rFonts w:cs="Courier New"/>
+                <w:color w:val="000000"/>
+              </w:rPr>
+              <w:t>(schmal)</w:t>
+            </w:r>
+          </w:p>
+        </w:tc>
+        <w:tc>
+          <w:tcPr>
+            <w:tcW w:w="791" w:type="dxa"/>
+          </w:tcPr>
+          <w:p>
+            <w:pPr>
+              <w:autoSpaceDE w:val="0"/>
+              <w:autoSpaceDN w:val="0"/>
+              <w:adjustRightInd w:val="0"/>
+              <w:rPr>
+                <w:rFonts w:cs="Courier New"/>
+                <w:color w:val="000000"/>
+              </w:rPr>
+            </w:pPr>
+            <w:r>
+              <w:rPr>
+                <w:rFonts w:cs="Courier New"/>
+                <w:color w:val="000000"/>
+              </w:rPr>
+              <w:t>147</w:t>
+            </w:r>
+          </w:p>
+        </w:tc>
+        <w:tc>
+          <w:tcPr>
+            <w:tcW w:w="1052" w:type="dxa"/>
+          </w:tcPr>
+          <w:p>
+            <w:pPr>
+              <w:autoSpaceDE w:val="0"/>
+              <w:autoSpaceDN w:val="0"/>
+              <w:adjustRightInd w:val="0"/>
+              <w:rPr>
+                <w:rFonts w:cs="Courier New"/>
+                <w:color w:val="000000"/>
+              </w:rPr>
+            </w:pPr>
+            <w:r>
+              <w:rPr>
+                <w:rFonts w:cs="Courier New"/>
+                <w:color w:val="000000"/>
+              </w:rPr>
+              <w:t>-2694</w:t>
+            </w:r>
+          </w:p>
+        </w:tc>
+        <w:tc>
+          <w:tcPr>
+            <w:tcW w:w="850" w:type="dxa"/>
+          </w:tcPr>
+          <w:p>
+            <w:pPr>
+              <w:autoSpaceDE w:val="0"/>
+              <w:autoSpaceDN w:val="0"/>
+              <w:adjustRightInd w:val="0"/>
+              <w:rPr>
+                <w:rFonts w:cs="Courier New"/>
+                <w:color w:val="000000"/>
+              </w:rPr>
+            </w:pPr>
+            <w:r>
+              <w:rPr>
+                <w:rFonts w:cs="Courier New"/>
+                <w:color w:val="000000"/>
+              </w:rPr>
+              <w:t>259</w:t>
+            </w:r>
+          </w:p>
+        </w:tc>
+        <w:tc>
+          <w:tcPr>
+            <w:tcW w:w="1134" w:type="dxa"/>
+          </w:tcPr>
+          <w:p>
+            <w:pPr>
+              <w:autoSpaceDE w:val="0"/>
+              <w:autoSpaceDN w:val="0"/>
+              <w:adjustRightInd w:val="0"/>
+              <w:rPr>
+                <w:rFonts w:cs="Courier New"/>
+                <w:color w:val="000000"/>
+              </w:rPr>
+            </w:pPr>
+            <w:r>
+              <w:rPr>
+                <w:rFonts w:cs="Courier New"/>
+                <w:color w:val="000000"/>
+              </w:rPr>
+              <w:t>-2654</w:t>
+            </w:r>
+          </w:p>
+        </w:tc>
+        <w:tc>
+          <w:tcPr>
+            <w:tcW w:w="1276" w:type="dxa"/>
+          </w:tcPr>
+          <w:p>
+            <w:pPr>
+              <w:autoSpaceDE w:val="0"/>
+              <w:autoSpaceDN w:val="0"/>
+              <w:adjustRightInd w:val="0"/>
+              <w:rPr>
+                <w:rFonts w:cs="Courier New"/>
+                <w:color w:val="000000"/>
+              </w:rPr>
+            </w:pPr>
+            <w:r>
+              <w:rPr>
+                <w:rFonts w:cs="Courier New"/>
+                <w:color w:val="000000"/>
+              </w:rPr>
+              <w:t>12</w:t>
+            </w:r>
+          </w:p>
+        </w:tc>
+      </w:tr>
+      <w:tr>
+        <w:tc>
+          <w:tcPr>
+            <w:tcW w:w="1484" w:type="dxa"/>
+          </w:tcPr>
+          <w:p>
+            <w:pPr>
+              <w:autoSpaceDE w:val="0"/>
+              <w:autoSpaceDN w:val="0"/>
+              <w:adjustRightInd w:val="0"/>
+              <w:rPr>
+                <w:rFonts w:cs="Courier New"/>
+                <w:color w:val="000000"/>
+              </w:rPr>
+            </w:pPr>
+            <w:proofErr w:type="spellStart"/>
+            <w:r>
+              <w:rPr>
+                <w:rFonts w:cs="Courier New"/>
+                <w:color w:val="000000"/>
+              </w:rPr>
+              <w:t>Black_Beauty</w:t>
+            </w:r>
+            <w:proofErr w:type="spellEnd"/>
+          </w:p>
+        </w:tc>
+        <w:tc>
+          <w:tcPr>
+            <w:tcW w:w="1630" w:type="dxa"/>
+          </w:tcPr>
+          <w:p>
+            <w:pPr>
+              <w:autoSpaceDE w:val="0"/>
+              <w:autoSpaceDN w:val="0"/>
+              <w:adjustRightInd w:val="0"/>
+              <w:rPr>
+                <w:rFonts w:cs="Courier New"/>
+                <w:color w:val="000000"/>
+              </w:rPr>
+            </w:pPr>
+            <w:r>
+              <w:rPr>
+                <w:rFonts w:cs="Courier New"/>
+                <w:color w:val="000000"/>
+              </w:rPr>
+              <w:t>3</w:t>
+            </w:r>
+            <w:r>
+              <w:rPr>
+                <w:rFonts w:cs="Courier New"/>
+                <w:color w:val="000000"/>
+              </w:rPr>
+              <w:t xml:space="preserve"> </w:t>
+            </w:r>
+            <w:r>
+              <w:rPr>
+                <w:rFonts w:cs="Courier New"/>
+                <w:color w:val="000000"/>
+              </w:rPr>
+              <w:t>(schmal)</w:t>
+            </w:r>
+          </w:p>
+        </w:tc>
+        <w:tc>
+          <w:tcPr>
+            <w:tcW w:w="791" w:type="dxa"/>
+          </w:tcPr>
+          <w:p>
+            <w:pPr>
+              <w:autoSpaceDE w:val="0"/>
+              <w:autoSpaceDN w:val="0"/>
+              <w:adjustRightInd w:val="0"/>
+              <w:rPr>
+                <w:rFonts w:cs="Courier New"/>
+                <w:color w:val="000000"/>
+              </w:rPr>
+            </w:pPr>
+            <w:r>
+              <w:rPr>
+                <w:rFonts w:cs="Courier New"/>
+                <w:color w:val="000000"/>
+              </w:rPr>
+              <w:t>251</w:t>
+            </w:r>
+          </w:p>
+        </w:tc>
+        <w:tc>
+          <w:tcPr>
+            <w:tcW w:w="1052" w:type="dxa"/>
+          </w:tcPr>
+          <w:p>
+            <w:pPr>
+              <w:autoSpaceDE w:val="0"/>
+              <w:autoSpaceDN w:val="0"/>
+              <w:adjustRightInd w:val="0"/>
+              <w:rPr>
+                <w:rFonts w:cs="Courier New"/>
+                <w:color w:val="000000"/>
+              </w:rPr>
+            </w:pPr>
+            <w:r>
+              <w:rPr>
+                <w:rFonts w:cs="Courier New"/>
+                <w:color w:val="000000"/>
+              </w:rPr>
+              <w:t>-2699</w:t>
+            </w:r>
+          </w:p>
+        </w:tc>
+        <w:tc>
+          <w:tcPr>
+            <w:tcW w:w="850" w:type="dxa"/>
+          </w:tcPr>
+          <w:p>
+            <w:pPr>
+              <w:autoSpaceDE w:val="0"/>
+              <w:autoSpaceDN w:val="0"/>
+              <w:adjustRightInd w:val="0"/>
+              <w:rPr>
+                <w:rFonts w:cs="Courier New"/>
+                <w:color w:val="000000"/>
+              </w:rPr>
+            </w:pPr>
+            <w:r>
+              <w:rPr>
+                <w:rFonts w:cs="Courier New"/>
+                <w:color w:val="000000"/>
+              </w:rPr>
+              <w:t>264</w:t>
+            </w:r>
+          </w:p>
+        </w:tc>
+        <w:tc>
+          <w:tcPr>
+            <w:tcW w:w="1134" w:type="dxa"/>
+          </w:tcPr>
+          <w:p>
+            <w:pPr>
+              <w:autoSpaceDE w:val="0"/>
+              <w:autoSpaceDN w:val="0"/>
+              <w:adjustRightInd w:val="0"/>
+              <w:rPr>
+                <w:rFonts w:cs="Courier New"/>
+                <w:color w:val="000000"/>
+              </w:rPr>
+            </w:pPr>
+            <w:r>
+              <w:rPr>
+                <w:rFonts w:cs="Courier New"/>
+                <w:color w:val="000000"/>
+              </w:rPr>
+              <w:t>-2617</w:t>
+            </w:r>
+          </w:p>
+        </w:tc>
+        <w:tc>
+          <w:tcPr>
+            <w:tcW w:w="1276" w:type="dxa"/>
+          </w:tcPr>
+          <w:p>
+            <w:pPr>
+              <w:autoSpaceDE w:val="0"/>
+              <w:autoSpaceDN w:val="0"/>
+              <w:adjustRightInd w:val="0"/>
+              <w:rPr>
+                <w:rFonts w:cs="Courier New"/>
+                <w:color w:val="000000"/>
+              </w:rPr>
+            </w:pPr>
+            <w:r>
+              <w:rPr>
+                <w:rFonts w:cs="Courier New"/>
+                <w:color w:val="000000"/>
+              </w:rPr>
+              <w:t>13</w:t>
+            </w:r>
+          </w:p>
+        </w:tc>
+      </w:tr>
+      <w:tr>
+        <w:tc>
+          <w:tcPr>
+            <w:tcW w:w="1484" w:type="dxa"/>
+          </w:tcPr>
+          <w:p>
+            <w:pPr>
+              <w:autoSpaceDE w:val="0"/>
+              <w:autoSpaceDN w:val="0"/>
+              <w:adjustRightInd w:val="0"/>
+              <w:rPr>
+                <w:rFonts w:cs="Courier New"/>
+                <w:color w:val="000000"/>
+              </w:rPr>
+            </w:pPr>
+            <w:proofErr w:type="spellStart"/>
+            <w:r>
+              <w:rPr>
+                <w:rFonts w:cs="Courier New"/>
+                <w:color w:val="000000"/>
+              </w:rPr>
+              <w:t>Innocence</w:t>
+            </w:r>
+            <w:proofErr w:type="spellEnd"/>
+          </w:p>
+        </w:tc>
+        <w:tc>
+          <w:tcPr>
+            <w:tcW w:w="1630" w:type="dxa"/>
+          </w:tcPr>
+          <w:p>
+            <w:pPr>
+              <w:autoSpaceDE w:val="0"/>
+              <w:autoSpaceDN w:val="0"/>
+              <w:adjustRightInd w:val="0"/>
+              <w:rPr>
+                <w:rFonts w:cs="Courier New"/>
+                <w:color w:val="000000"/>
+              </w:rPr>
+            </w:pPr>
+            <w:r>
+              <w:rPr>
+                <w:rFonts w:cs="Courier New"/>
+                <w:color w:val="000000"/>
+              </w:rPr>
+              <w:t>1</w:t>
+            </w:r>
+            <w:r>
+              <w:rPr>
+                <w:rFonts w:cs="Courier New"/>
+                <w:color w:val="000000"/>
+              </w:rPr>
+              <w:t xml:space="preserve"> (breit)</w:t>
+            </w:r>
+          </w:p>
+        </w:tc>
+        <w:tc>
+          <w:tcPr>
+            <w:tcW w:w="791" w:type="dxa"/>
+          </w:tcPr>
+          <w:p>
+            <w:pPr>
+              <w:autoSpaceDE w:val="0"/>
+              <w:autoSpaceDN w:val="0"/>
+              <w:adjustRightInd w:val="0"/>
+              <w:rPr>
+                <w:rFonts w:cs="Courier New"/>
+                <w:color w:val="000000"/>
+              </w:rPr>
+            </w:pPr>
+            <w:r>
+              <w:rPr>
+                <w:rFonts w:cs="Courier New"/>
+                <w:color w:val="000000"/>
+              </w:rPr>
+              <w:t>98</w:t>
+            </w:r>
+          </w:p>
+        </w:tc>
+        <w:tc>
+          <w:tcPr>
+            <w:tcW w:w="1052" w:type="dxa"/>
+          </w:tcPr>
+          <w:p>
+            <w:pPr>
+              <w:autoSpaceDE w:val="0"/>
+              <w:autoSpaceDN w:val="0"/>
+              <w:adjustRightInd w:val="0"/>
+              <w:rPr>
+                <w:rFonts w:cs="Courier New"/>
+                <w:color w:val="000000"/>
+              </w:rPr>
+            </w:pPr>
+            <w:r>
+              <w:rPr>
+                <w:rFonts w:cs="Courier New"/>
+                <w:color w:val="000000"/>
+              </w:rPr>
+              <w:t>-2704</w:t>
+            </w:r>
+          </w:p>
+        </w:tc>
+        <w:tc>
+          <w:tcPr>
+            <w:tcW w:w="850" w:type="dxa"/>
+          </w:tcPr>
+          <w:p>
+            <w:pPr>
+              <w:autoSpaceDE w:val="0"/>
+              <w:autoSpaceDN w:val="0"/>
+              <w:adjustRightInd w:val="0"/>
+              <w:rPr>
+                <w:rFonts w:cs="Courier New"/>
+                <w:color w:val="000000"/>
+              </w:rPr>
+            </w:pPr>
+            <w:r>
+              <w:rPr>
+                <w:rFonts w:cs="Courier New"/>
+                <w:color w:val="000000"/>
+              </w:rPr>
+              <w:t>123</w:t>
+            </w:r>
+          </w:p>
+        </w:tc>
+        <w:tc>
+          <w:tcPr>
+            <w:tcW w:w="1134" w:type="dxa"/>
+          </w:tcPr>
+          <w:p>
+            <w:pPr>
+              <w:autoSpaceDE w:val="0"/>
+              <w:autoSpaceDN w:val="0"/>
+              <w:adjustRightInd w:val="0"/>
+              <w:rPr>
+                <w:rFonts w:cs="Courier New"/>
+                <w:color w:val="000000"/>
+              </w:rPr>
+            </w:pPr>
+            <w:r>
+              <w:rPr>
+                <w:rFonts w:cs="Courier New"/>
+                <w:color w:val="000000"/>
+              </w:rPr>
+              <w:t>-2643</w:t>
+            </w:r>
+          </w:p>
+        </w:tc>
+        <w:tc>
+          <w:tcPr>
+            <w:tcW w:w="1276" w:type="dxa"/>
+          </w:tcPr>
+          <w:p>
+            <w:pPr>
+              <w:autoSpaceDE w:val="0"/>
+              <w:autoSpaceDN w:val="0"/>
+              <w:adjustRightInd w:val="0"/>
+              <w:rPr>
+                <w:rFonts w:cs="Courier New"/>
+                <w:color w:val="000000"/>
+              </w:rPr>
+            </w:pPr>
+            <w:r>
+              <w:rPr>
+                <w:rFonts w:cs="Courier New"/>
+                <w:color w:val="000000"/>
+              </w:rPr>
+              <w:t>25</w:t>
+            </w:r>
+          </w:p>
+        </w:tc>
+      </w:tr>
+      <w:tr>
+        <w:tc>
+          <w:tcPr>
+            <w:tcW w:w="1484" w:type="dxa"/>
+          </w:tcPr>
+          <w:p>
+            <w:pPr>
+              <w:autoSpaceDE w:val="0"/>
+              <w:autoSpaceDN w:val="0"/>
+              <w:adjustRightInd w:val="0"/>
+              <w:rPr>
+                <w:rFonts w:cs="Courier New"/>
+                <w:color w:val="000000"/>
+              </w:rPr>
+            </w:pPr>
+            <w:proofErr w:type="spellStart"/>
+            <w:r>
+              <w:rPr>
+                <w:rFonts w:cs="Courier New"/>
+                <w:color w:val="000000"/>
+              </w:rPr>
+              <w:t>Innocence</w:t>
+            </w:r>
+            <w:proofErr w:type="spellEnd"/>
+          </w:p>
+        </w:tc>
+        <w:tc>
+          <w:tcPr>
+            <w:tcW w:w="1630" w:type="dxa"/>
+          </w:tcPr>
+          <w:p>
+            <w:pPr>
+              <w:autoSpaceDE w:val="0"/>
+              <w:autoSpaceDN w:val="0"/>
+              <w:adjustRightInd w:val="0"/>
+              <w:rPr>
+                <w:rFonts w:cs="Courier New"/>
+                <w:color w:val="000000"/>
+              </w:rPr>
+            </w:pPr>
+            <w:r>
+              <w:rPr>
+                <w:rFonts w:cs="Courier New"/>
+                <w:color w:val="000000"/>
+              </w:rPr>
+              <w:t>4</w:t>
+            </w:r>
+            <w:r>
+              <w:rPr>
+                <w:rFonts w:cs="Courier New"/>
+                <w:color w:val="000000"/>
+              </w:rPr>
+              <w:t xml:space="preserve"> </w:t>
+            </w:r>
+            <w:r>
+              <w:rPr>
+                <w:rFonts w:cs="Courier New"/>
+                <w:color w:val="000000"/>
+              </w:rPr>
+              <w:t>(breit)</w:t>
+            </w:r>
+          </w:p>
+        </w:tc>
+        <w:tc>
+          <w:tcPr>
+            <w:tcW w:w="791" w:type="dxa"/>
+          </w:tcPr>
+          <w:p>
+            <w:pPr>
+              <w:autoSpaceDE w:val="0"/>
+              <w:autoSpaceDN w:val="0"/>
+              <w:adjustRightInd w:val="0"/>
+              <w:rPr>
+                <w:rFonts w:cs="Courier New"/>
+                <w:color w:val="000000"/>
+              </w:rPr>
+            </w:pPr>
+            <w:r>
+              <w:rPr>
+                <w:rFonts w:cs="Courier New"/>
+                <w:color w:val="000000"/>
+              </w:rPr>
+              <w:t>290</w:t>
+            </w:r>
+          </w:p>
+        </w:tc>
+        <w:tc>
+          <w:tcPr>
+            <w:tcW w:w="1052" w:type="dxa"/>
+          </w:tcPr>
+          <w:p>
+            <w:pPr>
+              <w:autoSpaceDE w:val="0"/>
+              <w:autoSpaceDN w:val="0"/>
+              <w:adjustRightInd w:val="0"/>
+              <w:rPr>
+                <w:rFonts w:cs="Courier New"/>
+                <w:color w:val="000000"/>
+              </w:rPr>
+            </w:pPr>
+            <w:r>
+              <w:rPr>
+                <w:rFonts w:cs="Courier New"/>
+                <w:color w:val="000000"/>
+              </w:rPr>
+              <w:t>-2702</w:t>
+            </w:r>
+          </w:p>
+        </w:tc>
+        <w:tc>
+          <w:tcPr>
+            <w:tcW w:w="850" w:type="dxa"/>
+          </w:tcPr>
+          <w:p>
+            <w:pPr>
+              <w:autoSpaceDE w:val="0"/>
+              <w:autoSpaceDN w:val="0"/>
+              <w:adjustRightInd w:val="0"/>
+              <w:rPr>
+                <w:rFonts w:cs="Courier New"/>
+                <w:color w:val="000000"/>
+              </w:rPr>
+            </w:pPr>
+            <w:r>
+              <w:rPr>
+                <w:rFonts w:cs="Courier New"/>
+                <w:color w:val="000000"/>
+              </w:rPr>
+              <w:t>312</w:t>
+            </w:r>
+          </w:p>
+        </w:tc>
+        <w:tc>
+          <w:tcPr>
+            <w:tcW w:w="1134" w:type="dxa"/>
+          </w:tcPr>
+          <w:p>
+            <w:pPr>
+              <w:autoSpaceDE w:val="0"/>
+              <w:autoSpaceDN w:val="0"/>
+              <w:adjustRightInd w:val="0"/>
+              <w:rPr>
+                <w:rFonts w:cs="Courier New"/>
+                <w:color w:val="000000"/>
+              </w:rPr>
+            </w:pPr>
+            <w:r>
+              <w:rPr>
+                <w:rFonts w:cs="Courier New"/>
+                <w:color w:val="000000"/>
+              </w:rPr>
+              <w:t>-2562</w:t>
+            </w:r>
+          </w:p>
+        </w:tc>
+        <w:tc>
+          <w:tcPr>
+            <w:tcW w:w="1276" w:type="dxa"/>
+          </w:tcPr>
+          <w:p>
+            <w:pPr>
+              <w:autoSpaceDE w:val="0"/>
+              <w:autoSpaceDN w:val="0"/>
+              <w:adjustRightInd w:val="0"/>
+              <w:rPr>
+                <w:rFonts w:cs="Courier New"/>
+                <w:color w:val="000000"/>
+              </w:rPr>
+            </w:pPr>
+            <w:r>
+              <w:rPr>
+                <w:rFonts w:cs="Courier New"/>
+                <w:color w:val="000000"/>
+              </w:rPr>
+              <w:t>22</w:t>
+            </w:r>
+          </w:p>
+        </w:tc>
+      </w:tr>
+      <w:tr>
+        <w:tc>
+          <w:tcPr>
+            <w:tcW w:w="1484" w:type="dxa"/>
+          </w:tcPr>
+          <w:p>
+            <w:pPr>
+              <w:autoSpaceDE w:val="0"/>
+              <w:autoSpaceDN w:val="0"/>
+              <w:adjustRightInd w:val="0"/>
+              <w:rPr>
+                <w:rFonts w:cs="Courier New"/>
+                <w:color w:val="000000"/>
+              </w:rPr>
+            </w:pPr>
+            <w:proofErr w:type="spellStart"/>
+            <w:r>
+              <w:rPr>
+                <w:rFonts w:cs="Courier New"/>
+                <w:color w:val="000000"/>
+              </w:rPr>
+              <w:t>Innocence</w:t>
+            </w:r>
+            <w:proofErr w:type="spellEnd"/>
+          </w:p>
+        </w:tc>
+        <w:tc>
+          <w:tcPr>
+            <w:tcW w:w="1630" w:type="dxa"/>
+          </w:tcPr>
+          <w:p>
+            <w:pPr>
+              <w:autoSpaceDE w:val="0"/>
+              <w:autoSpaceDN w:val="0"/>
+              <w:adjustRightInd w:val="0"/>
+              <w:rPr>
+                <w:rFonts w:cs="Courier New"/>
+                <w:color w:val="000000"/>
+              </w:rPr>
+            </w:pPr>
+            <w:r>
+              <w:rPr>
+                <w:rFonts w:cs="Courier New"/>
+                <w:color w:val="000000"/>
+              </w:rPr>
+              <w:t>2</w:t>
+            </w:r>
+            <w:r>
+              <w:rPr>
+                <w:rFonts w:cs="Courier New"/>
+                <w:color w:val="000000"/>
+              </w:rPr>
+              <w:t xml:space="preserve"> </w:t>
+            </w:r>
+            <w:r>
+              <w:rPr>
+                <w:rFonts w:cs="Courier New"/>
+                <w:color w:val="000000"/>
+              </w:rPr>
+              <w:t>(breit)</w:t>
+            </w:r>
+            <w:r>
+              <w:rPr>
+                <w:rFonts w:cs="Courier New"/>
+                <w:color w:val="000000"/>
+              </w:rPr>
+              <w:t xml:space="preserve"> </w:t>
+            </w:r>
+          </w:p>
+        </w:tc>
+        <w:tc>
+          <w:tcPr>
+            <w:tcW w:w="791" w:type="dxa"/>
+          </w:tcPr>
+          <w:p>
+            <w:pPr>
+              <w:autoSpaceDE w:val="0"/>
+              <w:autoSpaceDN w:val="0"/>
+              <w:adjustRightInd w:val="0"/>
+              <w:rPr>
+                <w:rFonts w:cs="Courier New"/>
+                <w:color w:val="000000"/>
+              </w:rPr>
+            </w:pPr>
+            <w:r>
+              <w:rPr>
+                <w:rFonts w:cs="Courier New"/>
+                <w:color w:val="000000"/>
+              </w:rPr>
+              <w:t>130</w:t>
+            </w:r>
+          </w:p>
+        </w:tc>
+        <w:tc>
+          <w:tcPr>
+            <w:tcW w:w="1052" w:type="dxa"/>
+          </w:tcPr>
+          <w:p>
+            <w:pPr>
+              <w:autoSpaceDE w:val="0"/>
+              <w:autoSpaceDN w:val="0"/>
+              <w:adjustRightInd w:val="0"/>
+              <w:rPr>
+                <w:rFonts w:cs="Courier New"/>
+                <w:color w:val="000000"/>
+              </w:rPr>
+            </w:pPr>
+            <w:r>
+              <w:rPr>
+                <w:rFonts w:cs="Courier New"/>
+                <w:color w:val="000000"/>
+              </w:rPr>
+              <w:t>-2697</w:t>
+            </w:r>
+          </w:p>
+        </w:tc>
+        <w:tc>
+          <w:tcPr>
+            <w:tcW w:w="850" w:type="dxa"/>
+          </w:tcPr>
+          <w:p>
+            <w:pPr>
+              <w:autoSpaceDE w:val="0"/>
+              <w:autoSpaceDN w:val="0"/>
+              <w:adjustRightInd w:val="0"/>
+              <w:rPr>
+                <w:rFonts w:cs="Courier New"/>
+                <w:color w:val="000000"/>
+              </w:rPr>
+            </w:pPr>
+            <w:r>
+              <w:rPr>
+                <w:rFonts w:cs="Courier New"/>
+                <w:color w:val="000000"/>
+              </w:rPr>
+              <w:t>159</w:t>
+            </w:r>
+          </w:p>
+        </w:tc>
+        <w:tc>
+          <w:tcPr>
+            <w:tcW w:w="1134" w:type="dxa"/>
+          </w:tcPr>
+          <w:p>
+            <w:pPr>
+              <w:autoSpaceDE w:val="0"/>
+              <w:autoSpaceDN w:val="0"/>
+              <w:adjustRightInd w:val="0"/>
+              <w:rPr>
+                <w:rFonts w:cs="Courier New"/>
+                <w:color w:val="000000"/>
+              </w:rPr>
+            </w:pPr>
+            <w:r>
+              <w:rPr>
+                <w:rFonts w:cs="Courier New"/>
+                <w:color w:val="000000"/>
+              </w:rPr>
+              <w:t>-2641</w:t>
+            </w:r>
+          </w:p>
+        </w:tc>
+        <w:tc>
+          <w:tcPr>
+            <w:tcW w:w="1276" w:type="dxa"/>
+          </w:tcPr>
+          <w:p>
+            <w:pPr>
+              <w:autoSpaceDE w:val="0"/>
+              <w:autoSpaceDN w:val="0"/>
+              <w:adjustRightInd w:val="0"/>
+              <w:rPr>
+                <w:rFonts w:cs="Courier New"/>
+                <w:color w:val="000000"/>
+              </w:rPr>
+            </w:pPr>
+            <w:r>
+              <w:rPr>
+                <w:rFonts w:cs="Courier New"/>
+                <w:color w:val="000000"/>
+              </w:rPr>
+              <w:t>25</w:t>
+            </w:r>
+          </w:p>
+        </w:tc>
+      </w:tr>
+      <w:tr>
+        <w:tc>
+          <w:tcPr>
+            <w:tcW w:w="1484" w:type="dxa"/>
+          </w:tcPr>
+          <w:p>
+            <w:pPr>
+              <w:autoSpaceDE w:val="0"/>
+              <w:autoSpaceDN w:val="0"/>
+              <w:adjustRightInd w:val="0"/>
+              <w:rPr>
+                <w:rFonts w:cs="Courier New"/>
+                <w:color w:val="000000"/>
+              </w:rPr>
+            </w:pPr>
+            <w:proofErr w:type="spellStart"/>
+            <w:r>
+              <w:rPr>
+                <w:rFonts w:cs="Courier New"/>
+                <w:color w:val="000000"/>
+              </w:rPr>
+              <w:t>Innocence</w:t>
+            </w:r>
+            <w:proofErr w:type="spellEnd"/>
+          </w:p>
+        </w:tc>
+        <w:tc>
+          <w:tcPr>
+            <w:tcW w:w="1630" w:type="dxa"/>
+          </w:tcPr>
+          <w:p>
+            <w:pPr>
+              <w:autoSpaceDE w:val="0"/>
+              <w:autoSpaceDN w:val="0"/>
+              <w:adjustRightInd w:val="0"/>
+              <w:rPr>
+                <w:rFonts w:cs="Courier New"/>
+                <w:color w:val="000000"/>
+              </w:rPr>
+            </w:pPr>
+            <w:r>
+              <w:rPr>
+                <w:rFonts w:cs="Courier New"/>
+                <w:color w:val="000000"/>
+              </w:rPr>
+              <w:t>3</w:t>
+            </w:r>
+            <w:r>
+              <w:rPr>
+                <w:rFonts w:cs="Courier New"/>
+                <w:color w:val="000000"/>
+              </w:rPr>
+              <w:t xml:space="preserve"> </w:t>
+            </w:r>
+            <w:r>
+              <w:rPr>
+                <w:rFonts w:cs="Courier New"/>
+                <w:color w:val="000000"/>
+              </w:rPr>
+              <w:t>(breit)</w:t>
+            </w:r>
+          </w:p>
+        </w:tc>
+        <w:tc>
+          <w:tcPr>
+            <w:tcW w:w="791" w:type="dxa"/>
+          </w:tcPr>
+          <w:p>
+            <w:pPr>
+              <w:autoSpaceDE w:val="0"/>
+              <w:autoSpaceDN w:val="0"/>
+              <w:adjustRightInd w:val="0"/>
+              <w:rPr>
+                <w:rFonts w:cs="Courier New"/>
+                <w:color w:val="000000"/>
+              </w:rPr>
+            </w:pPr>
+            <w:r>
+              <w:rPr>
+                <w:rFonts w:cs="Courier New"/>
+                <w:color w:val="000000"/>
+              </w:rPr>
+              <w:t>252</w:t>
+            </w:r>
+          </w:p>
+        </w:tc>
+        <w:tc>
+          <w:tcPr>
+            <w:tcW w:w="1052" w:type="dxa"/>
+          </w:tcPr>
+          <w:p>
+            <w:pPr>
+              <w:autoSpaceDE w:val="0"/>
+              <w:autoSpaceDN w:val="0"/>
+              <w:adjustRightInd w:val="0"/>
+              <w:rPr>
+                <w:rFonts w:cs="Courier New"/>
+                <w:color w:val="000000"/>
+              </w:rPr>
+            </w:pPr>
+            <w:r>
+              <w:rPr>
+                <w:rFonts w:cs="Courier New"/>
+                <w:color w:val="000000"/>
+              </w:rPr>
+              <w:t>-2705</w:t>
+            </w:r>
+          </w:p>
+        </w:tc>
+        <w:tc>
+          <w:tcPr>
+            <w:tcW w:w="850" w:type="dxa"/>
+          </w:tcPr>
+          <w:p>
+            <w:pPr>
+              <w:autoSpaceDE w:val="0"/>
+              <w:autoSpaceDN w:val="0"/>
+              <w:adjustRightInd w:val="0"/>
+              <w:rPr>
+                <w:rFonts w:cs="Courier New"/>
+                <w:color w:val="000000"/>
+              </w:rPr>
+            </w:pPr>
+            <w:r>
+              <w:rPr>
+                <w:rFonts w:cs="Courier New"/>
+                <w:color w:val="000000"/>
+              </w:rPr>
+              <w:t>276</w:t>
+            </w:r>
+          </w:p>
+        </w:tc>
+        <w:tc>
+          <w:tcPr>
+            <w:tcW w:w="1134" w:type="dxa"/>
+          </w:tcPr>
+          <w:p>
+            <w:pPr>
+              <w:autoSpaceDE w:val="0"/>
+              <w:autoSpaceDN w:val="0"/>
+              <w:adjustRightInd w:val="0"/>
+              <w:rPr>
+                <w:rFonts w:cs="Courier New"/>
+                <w:color w:val="000000"/>
+              </w:rPr>
+            </w:pPr>
+            <w:r>
+              <w:rPr>
+                <w:rFonts w:cs="Courier New"/>
+                <w:color w:val="000000"/>
+              </w:rPr>
+              <w:t>-2612</w:t>
+            </w:r>
+          </w:p>
+        </w:tc>
+        <w:tc>
+          <w:tcPr>
+            <w:tcW w:w="1276" w:type="dxa"/>
+          </w:tcPr>
+          <w:p>
+            <w:pPr>
+              <w:autoSpaceDE w:val="0"/>
+              <w:autoSpaceDN w:val="0"/>
+              <w:adjustRightInd w:val="0"/>
+              <w:rPr>
+                <w:rFonts w:cs="Courier New"/>
+                <w:color w:val="000000"/>
+              </w:rPr>
+            </w:pPr>
+            <w:r>
+              <w:rPr>
+                <w:rFonts w:cs="Courier New"/>
+                <w:color w:val="000000"/>
+              </w:rPr>
+              <w:t>24</w:t>
+            </w:r>
+          </w:p>
+        </w:tc>
+      </w:tr>
+    </w:tbl>
+    <w:p>
+      <w:pPr>
+        <w:autoSpaceDE w:val="0"/>
+        <w:autoSpaceDN w:val="0"/>
+        <w:adjustRightInd w:val="0"/>
+        <w:spacing w:after="0" w:line="240" w:lineRule="auto"/>
+        <w:rPr>
+          <w:rFonts w:cs="Courier New"/>
+        </w:rPr>
+      </w:pPr>
+      <w:r>
+        <w:rPr>
+          <w:rFonts w:cs="Courier New"/>
+        </w:rPr>
+        <w:t>Begin, Ende und Abstand in Messwerten.</w:t>
+      </w:r>
+    </w:p>
+    <w:p>
+      <w:pPr>
+        <w:autoSpaceDE w:val="0"/>
+        <w:autoSpaceDN w:val="0"/>
+        <w:adjustRightInd w:val="0"/>
+        <w:spacing w:after="0" w:line="240" w:lineRule="auto"/>
+        <w:rPr>
+          <w:rFonts w:cs="Courier New"/>
+        </w:rPr>
+      </w:pPr>
+    </w:p>
+    <w:p>
+      <w:pPr>
+        <w:autoSpaceDE w:val="0"/>
+        <w:autoSpaceDN w:val="0"/>
+        <w:adjustRightInd w:val="0"/>
+        <w:spacing w:after="0" w:line="240" w:lineRule="auto"/>
+        <w:rPr>
+          <w:rFonts w:cs="Courier New"/>
+        </w:rPr>
+      </w:pPr>
+      <w:r>
+        <w:rPr>
+          <w:rFonts w:cs="Courier New"/>
+        </w:rPr>
+        <w:t>Der Tabelle ist zu entnehmen das in der Stichprobe der Abstand für schmale Rillen 12 bis 13 Messwerte beträgt und der Abstand der breiten Rillen 22 bis 25 Messwerte beträgt.</w:t>
+      </w:r>
+    </w:p>
+    <w:p>
+      <w:pPr>
+        <w:autoSpaceDE w:val="0"/>
+        <w:autoSpaceDN w:val="0"/>
+        <w:adjustRightInd w:val="0"/>
+        <w:spacing w:after="0" w:line="240" w:lineRule="auto"/>
+        <w:rPr>
+          <w:rFonts w:cs="Courier New"/>
+        </w:rPr>
+      </w:pPr>
+    </w:p>
+    <w:p>
+      <w:pPr>
+        <w:autoSpaceDE w:val="0"/>
+        <w:autoSpaceDN w:val="0"/>
+        <w:adjustRightInd w:val="0"/>
+        <w:spacing w:after="0" w:line="240" w:lineRule="auto"/>
+        <w:rPr>
+          <w:rFonts w:cs="Courier New"/>
+        </w:rPr>
+      </w:pPr>
+      <w:r>
+        <w:rPr>
+          <w:rFonts w:cs="Courier New"/>
+        </w:rPr>
+        <w:t>Um Sicherheit gegen Abweichungen zu schaffen werden die Grenzwerte weiter gewählt:</w:t>
+      </w:r>
+    </w:p>
+    <w:p>
+      <w:pPr>
+        <w:autoSpaceDE w:val="0"/>
+        <w:autoSpaceDN w:val="0"/>
+        <w:adjustRightInd w:val="0"/>
+        <w:spacing w:after="0" w:line="240" w:lineRule="auto"/>
+        <w:rPr>
+          <w:rFonts w:cs="Courier New"/>
+        </w:rPr>
+      </w:pPr>
+    </w:p>
+    <w:p>
+      <w:pPr>
+        <w:autoSpaceDE w:val="0"/>
+        <w:autoSpaceDN w:val="0"/>
+        <w:adjustRightInd w:val="0"/>
+        <w:spacing w:after="0" w:line="240" w:lineRule="auto"/>
+        <w:rPr>
+          <w:rFonts w:cs="Courier New"/>
+        </w:rPr>
+      </w:pPr>
+      <w:r>
+        <w:rPr>
+          <w:rFonts w:cs="Courier New"/>
+        </w:rPr>
+        <w:t>Schmale Rillen untere Grenze = 9 Messwerte</w:t>
+      </w:r>
+    </w:p>
+    <w:p>
+      <w:pPr>
+        <w:autoSpaceDE w:val="0"/>
+        <w:autoSpaceDN w:val="0"/>
+        <w:adjustRightInd w:val="0"/>
+        <w:spacing w:after="0" w:line="240" w:lineRule="auto"/>
+        <w:rPr>
+          <w:rFonts w:cs="Courier New"/>
+        </w:rPr>
+      </w:pPr>
+      <w:r>
+        <w:rPr>
+          <w:rFonts w:cs="Courier New"/>
+        </w:rPr>
+        <w:t xml:space="preserve">Schmale Rillen </w:t>
+      </w:r>
+      <w:r>
+        <w:rPr>
+          <w:rFonts w:cs="Courier New"/>
+        </w:rPr>
+        <w:t>obere</w:t>
+      </w:r>
+      <w:r>
+        <w:rPr>
+          <w:rFonts w:cs="Courier New"/>
+        </w:rPr>
+        <w:t xml:space="preserve"> G</w:t>
+      </w:r>
+      <w:r>
+        <w:rPr>
+          <w:rFonts w:cs="Courier New"/>
+        </w:rPr>
+        <w:t>renze = 16</w:t>
+      </w:r>
+      <w:r>
+        <w:rPr>
+          <w:rFonts w:cs="Courier New"/>
+        </w:rPr>
+        <w:t xml:space="preserve"> Messwerte</w:t>
+      </w:r>
+    </w:p>
+    <w:p>
+      <w:pPr>
+        <w:autoSpaceDE w:val="0"/>
+        <w:autoSpaceDN w:val="0"/>
+        <w:adjustRightInd w:val="0"/>
+        <w:spacing w:after="0" w:line="240" w:lineRule="auto"/>
+        <w:rPr>
+          <w:rFonts w:cs="Courier New"/>
+        </w:rPr>
+      </w:pPr>
+      <w:r>
+        <w:rPr>
+          <w:rFonts w:cs="Courier New"/>
+        </w:rPr>
+        <w:t>Breite</w:t>
+      </w:r>
+      <w:r>
+        <w:rPr>
+          <w:rFonts w:cs="Courier New"/>
+        </w:rPr>
+        <w:t xml:space="preserve"> Rillen untere G</w:t>
+      </w:r>
+      <w:r>
+        <w:rPr>
+          <w:rFonts w:cs="Courier New"/>
+        </w:rPr>
+        <w:t>renze = 20</w:t>
+      </w:r>
+      <w:r>
+        <w:rPr>
+          <w:rFonts w:cs="Courier New"/>
+        </w:rPr>
+        <w:t xml:space="preserve"> Messwerte</w:t>
+      </w:r>
+    </w:p>
+    <w:p>
+      <w:pPr>
+        <w:autoSpaceDE w:val="0"/>
+        <w:autoSpaceDN w:val="0"/>
+        <w:adjustRightInd w:val="0"/>
+        <w:spacing w:after="0" w:line="240" w:lineRule="auto"/>
+        <w:rPr>
+          <w:rFonts w:cs="Courier New"/>
+        </w:rPr>
+      </w:pPr>
+      <w:r>
+        <w:rPr>
+          <w:rFonts w:cs="Courier New"/>
+        </w:rPr>
+        <w:t>Breite</w:t>
+      </w:r>
+      <w:r>
+        <w:rPr>
+          <w:rFonts w:cs="Courier New"/>
+        </w:rPr>
+        <w:t xml:space="preserve"> Rillen untere G</w:t>
+      </w:r>
+      <w:r>
+        <w:rPr>
+          <w:rFonts w:cs="Courier New"/>
+        </w:rPr>
+        <w:t>renze = 27</w:t>
+      </w:r>
+      <w:r>
+        <w:rPr>
+          <w:rFonts w:cs="Courier New"/>
+        </w:rPr>
+        <w:t xml:space="preserve"> Messwerte</w:t>
+      </w:r>
+    </w:p>
+    <w:p>
+      <w:pPr>
+        <w:autoSpaceDE w:val="0"/>
+        <w:autoSpaceDN w:val="0"/>
+        <w:adjustRightInd w:val="0"/>
+        <w:spacing w:after="0" w:line="240" w:lineRule="auto"/>
+        <w:rPr>
+          <w:rFonts w:cs="Courier New"/>
+        </w:rPr>
+      </w:pPr>
+    </w:p>
+    <w:p>
+      <w:pPr>
+        <w:autoSpaceDE w:val="0"/>
+        <w:autoSpaceDN w:val="0"/>
+        <w:adjustRightInd w:val="0"/>
+        <w:spacing w:after="0" w:line="240" w:lineRule="auto"/>
+        <w:rPr>
+          <w:rFonts w:cs="Courier New"/>
+          <w:color w:val="000000"/>
+        </w:rPr>
+      </w:pPr>
+      <w:r>
+        <w:rPr>
+          <w:rFonts w:cs="Courier New"/>
+        </w:rPr>
+        <w:t xml:space="preserve">Durch Vergleichen der Rillenbreiten der </w:t>
+      </w:r>
+      <w:proofErr w:type="spellStart"/>
+      <w:r>
+        <w:rPr>
+          <w:rFonts w:cs="Courier New"/>
+        </w:rPr>
+        <w:t>Puks</w:t>
+      </w:r>
+      <w:proofErr w:type="spellEnd"/>
+      <w:r>
+        <w:rPr>
+          <w:rFonts w:cs="Courier New"/>
+        </w:rPr>
+        <w:t xml:space="preserve"> mit den Grenzwerten werden die </w:t>
+      </w:r>
+      <w:proofErr w:type="spellStart"/>
+      <w:r>
+        <w:rPr>
+          <w:rFonts w:cs="Courier New"/>
+        </w:rPr>
+        <w:t>Puks</w:t>
+      </w:r>
+      <w:proofErr w:type="spellEnd"/>
+      <w:r>
+        <w:rPr>
+          <w:rFonts w:cs="Courier New"/>
+        </w:rPr>
+        <w:t xml:space="preserve"> bestimmt. Um die </w:t>
+      </w:r>
+      <w:proofErr w:type="spellStart"/>
+      <w:r>
+        <w:rPr>
+          <w:rFonts w:cs="Courier New"/>
+        </w:rPr>
+        <w:t>Puks</w:t>
+      </w:r>
+      <w:proofErr w:type="spellEnd"/>
+      <w:r>
+        <w:rPr>
+          <w:rFonts w:cs="Courier New"/>
+        </w:rPr>
+        <w:t xml:space="preserve"> </w:t>
+      </w:r>
+      <w:proofErr w:type="spellStart"/>
+      <w:r>
+        <w:rPr>
+          <w:rFonts w:cs="Courier New"/>
+        </w:rPr>
+        <w:t>Innocence</w:t>
+      </w:r>
+      <w:proofErr w:type="spellEnd"/>
+      <w:r>
+        <w:rPr>
+          <w:rFonts w:cs="Courier New"/>
+        </w:rPr>
+        <w:t xml:space="preserve">, </w:t>
+      </w:r>
+      <w:r>
+        <w:rPr>
+          <w:rFonts w:cs="Courier New"/>
+          <w:color w:val="000000"/>
+        </w:rPr>
+        <w:t>Sunshine</w:t>
+      </w:r>
+      <w:r>
+        <w:rPr>
+          <w:rFonts w:cs="Courier New"/>
+          <w:color w:val="000000"/>
+        </w:rPr>
+        <w:t xml:space="preserve"> und</w:t>
+      </w:r>
+      <w:r>
+        <w:rPr>
+          <w:rFonts w:cs="Courier New"/>
+          <w:color w:val="000000"/>
+        </w:rPr>
+        <w:t xml:space="preserve"> </w:t>
+      </w:r>
+      <w:proofErr w:type="spellStart"/>
+      <w:r>
+        <w:rPr>
+          <w:rFonts w:cs="Courier New"/>
+          <w:color w:val="000000"/>
+        </w:rPr>
+        <w:t>Black_Beauty</w:t>
+      </w:r>
+      <w:proofErr w:type="spellEnd"/>
+      <w:r>
+        <w:rPr>
+          <w:rFonts w:cs="Courier New"/>
+          <w:color w:val="000000"/>
+        </w:rPr>
+        <w:t xml:space="preserve"> nun unterscheiden zu können wird ihr Bit Code an den Indexen 15 und 16 (</w:t>
+      </w:r>
+      <w:proofErr w:type="spellStart"/>
+      <w:r>
+        <w:rPr>
+          <w:rFonts w:cs="Courier New"/>
+          <w:color w:val="000000"/>
+        </w:rPr>
+        <w:t>Matlab</w:t>
+      </w:r>
+      <w:proofErr w:type="spellEnd"/>
+      <w:r>
+        <w:rPr>
+          <w:rFonts w:cs="Courier New"/>
+          <w:color w:val="000000"/>
+        </w:rPr>
+        <w:t>: Index startet mit 1) angepasst:</w:t>
+      </w:r>
+    </w:p>
+    <w:p>
+      <w:pPr>
+        <w:autoSpaceDE w:val="0"/>
+        <w:autoSpaceDN w:val="0"/>
+        <w:adjustRightInd w:val="0"/>
+        <w:spacing w:after="0" w:line="240" w:lineRule="auto"/>
+        <w:rPr>
+          <w:rFonts w:cs="Courier New"/>
+        </w:rPr>
+      </w:pPr>
+    </w:p>
+    <w:p>
+      <w:pPr>
+        <w:autoSpaceDE w:val="0"/>
+        <w:autoSpaceDN w:val="0"/>
+        <w:adjustRightInd w:val="0"/>
+        <w:spacing w:after="0" w:line="240" w:lineRule="auto"/>
+        <w:rPr>
+          <w:rFonts w:cs="Courier New"/>
+          <w:color w:val="000000"/>
+          <w:lang w:val="en-US"/>
+        </w:rPr>
+      </w:pPr>
+      <w:r>
+        <w:rPr>
+          <w:rFonts w:cs="Courier New"/>
+          <w:lang w:val="en-US"/>
+        </w:rPr>
+        <w:t xml:space="preserve">Innocence = </w:t>
+      </w:r>
+      <w:r>
+        <w:rPr>
+          <w:rFonts w:cs="Courier New"/>
+          <w:color w:val="000000"/>
+          <w:lang w:val="en-US"/>
+        </w:rPr>
+        <w:t xml:space="preserve">[1, 0, 1, 0, 1, 0, 1, 0, 1, 0, 0, 0, 0, 0, </w:t>
+      </w:r>
+      <w:r>
+        <w:rPr>
+          <w:rFonts w:cs="Courier New"/>
+          <w:color w:val="000000"/>
+          <w:lang w:val="en-US"/>
+        </w:rPr>
+        <w:t>1</w:t>
+      </w:r>
+      <w:r>
+        <w:rPr>
+          <w:rFonts w:cs="Courier New"/>
+          <w:color w:val="000000"/>
+          <w:lang w:val="en-US"/>
+        </w:rPr>
+        <w:t xml:space="preserve">, </w:t>
+      </w:r>
+      <w:r>
+        <w:rPr>
+          <w:rFonts w:cs="Courier New"/>
+          <w:color w:val="000000"/>
+          <w:lang w:val="en-US"/>
+        </w:rPr>
+        <w:t>1</w:t>
+      </w:r>
+      <w:r>
+        <w:rPr>
+          <w:rFonts w:cs="Courier New"/>
+          <w:color w:val="000000"/>
+          <w:lang w:val="en-US"/>
+        </w:rPr>
+        <w:t>]</w:t>
+      </w:r>
+    </w:p>
+    <w:p>
+      <w:pPr>
+        <w:autoSpaceDE w:val="0"/>
+        <w:autoSpaceDN w:val="0"/>
+        <w:adjustRightInd w:val="0"/>
+        <w:spacing w:after="0" w:line="240" w:lineRule="auto"/>
+        <w:rPr>
+          <w:rFonts w:cs="Courier New"/>
+          <w:color w:val="000000"/>
+          <w:lang w:val="en-US"/>
+        </w:rPr>
+      </w:pPr>
+      <w:r>
+        <w:rPr>
+          <w:rFonts w:cs="Courier New"/>
+          <w:color w:val="000000"/>
+          <w:lang w:val="en-US"/>
+        </w:rPr>
+        <w:t>Sunshine</w:t>
+      </w:r>
+      <w:r>
+        <w:rPr>
+          <w:rFonts w:cs="Courier New"/>
+          <w:color w:val="000000"/>
+          <w:lang w:val="en-US"/>
+        </w:rPr>
+        <w:t xml:space="preserve"> </w:t>
+      </w:r>
+      <w:r>
+        <w:rPr>
+          <w:rFonts w:cs="Courier New"/>
+          <w:lang w:val="en-US"/>
+        </w:rPr>
+        <w:t xml:space="preserve">= </w:t>
+      </w:r>
+      <w:r>
+        <w:rPr>
+          <w:rFonts w:cs="Courier New"/>
+          <w:color w:val="000000"/>
+          <w:lang w:val="en-US"/>
+        </w:rPr>
+        <w:t xml:space="preserve">[1, 0, 1, 0, 1, 0, 1, 0, 1, 0, 0, 0, 0, 0, </w:t>
+      </w:r>
+      <w:r>
+        <w:rPr>
+          <w:rFonts w:cs="Courier New"/>
+          <w:color w:val="000000"/>
+          <w:lang w:val="en-US"/>
+        </w:rPr>
+        <w:t>1</w:t>
+      </w:r>
+      <w:r>
+        <w:rPr>
+          <w:rFonts w:cs="Courier New"/>
+          <w:color w:val="000000"/>
+          <w:lang w:val="en-US"/>
+        </w:rPr>
+        <w:t>, 0]</w:t>
+      </w:r>
+    </w:p>
+    <w:p>
+      <w:pPr>
+        <w:autoSpaceDE w:val="0"/>
+        <w:autoSpaceDN w:val="0"/>
+        <w:adjustRightInd w:val="0"/>
+        <w:spacing w:after="0" w:line="240" w:lineRule="auto"/>
+        <w:rPr>
+          <w:rFonts w:cs="Courier New"/>
+          <w:color w:val="000000"/>
+          <w:lang w:val="en-US"/>
+        </w:rPr>
+      </w:pPr>
+      <w:proofErr w:type="spellStart"/>
+      <w:r>
+        <w:rPr>
+          <w:rFonts w:cs="Courier New"/>
+          <w:color w:val="000000"/>
+          <w:lang w:val="en-US"/>
+        </w:rPr>
+        <w:t>Black_Beauty</w:t>
+      </w:r>
+      <w:proofErr w:type="spellEnd"/>
+      <w:r>
+        <w:rPr>
+          <w:rFonts w:cs="Courier New"/>
+          <w:lang w:val="en-US"/>
+        </w:rPr>
+        <w:t xml:space="preserve"> = </w:t>
+      </w:r>
+      <w:r>
+        <w:rPr>
+          <w:rFonts w:cs="Courier New"/>
+          <w:color w:val="000000"/>
+          <w:lang w:val="en-US"/>
+        </w:rPr>
+        <w:t xml:space="preserve">[1, 0, 1, 0, 1, 0, 1, 0, 1, 0, 0, 0, 0, 0, 0, </w:t>
+      </w:r>
+      <w:r>
+        <w:rPr>
+          <w:rFonts w:cs="Courier New"/>
+          <w:color w:val="000000"/>
+          <w:lang w:val="en-US"/>
+        </w:rPr>
+        <w:t>1</w:t>
+      </w:r>
+      <w:r>
+        <w:rPr>
+          <w:rFonts w:cs="Courier New"/>
+          <w:color w:val="000000"/>
+          <w:lang w:val="en-US"/>
+        </w:rPr>
+        <w:t>]</w:t>
+      </w:r>
+    </w:p>
+    <w:p>
+      <w:pPr>
+        <w:autoSpaceDE w:val="0"/>
+        <w:autoSpaceDN w:val="0"/>
+        <w:adjustRightInd w:val="0"/>
+        <w:spacing w:after="0" w:line="240" w:lineRule="auto"/>
+        <w:rPr>
+          <w:rFonts w:cs="Courier New"/>
+          <w:lang w:val="en-US"/>
+        </w:rPr>
+      </w:pPr>
+      <w:bookmarkStart w:id="0" w:name="_GoBack"/>
+      <w:bookmarkEnd w:id="0"/>
     </w:p>
     <w:sectPr>
       <w:pgSz w:w="11906" w:h="16838"/>
@@ -1565,6 +4632,25 @@
     <w:semiHidden/>
     <w:unhideWhenUsed/>
   </w:style>
+  <w:style w:type="table" w:styleId="Tabellenraster">
+    <w:name w:val="Table Grid"/>
+    <w:basedOn w:val="NormaleTabelle"/>
+    <w:uiPriority w:val="39"/>
+    <w:rsid w:val="00426F0D"/>
+    <w:pPr>
+      <w:spacing w:after="0" w:line="240" w:lineRule="auto"/>
+    </w:pPr>
+    <w:tblPr>
+      <w:tblBorders>
+        <w:top w:val="single" w:sz="4" w:space="0" w:color="auto"/>
+        <w:left w:val="single" w:sz="4" w:space="0" w:color="auto"/>
+        <w:bottom w:val="single" w:sz="4" w:space="0" w:color="auto"/>
+        <w:right w:val="single" w:sz="4" w:space="0" w:color="auto"/>
+        <w:insideH w:val="single" w:sz="4" w:space="0" w:color="auto"/>
+        <w:insideV w:val="single" w:sz="4" w:space="0" w:color="auto"/>
+      </w:tblBorders>
+    </w:tblPr>
+  </w:style>
 </w:styles>
 </file>
 

</xml_diff>